<commit_message>
Code finished / Report Finished
</commit_message>
<xml_diff>
--- a/19016317 Cryptography Assignment/CryptoReport.docx
+++ b/19016317 Cryptography Assignment/CryptoReport.docx
@@ -18,7 +18,7 @@
           <w:szCs w:val="96"/>
         </w:rPr>
       </w:pPr>
-      <w:bookmarkStart w:id="0" w:name="_Toc92822215"/>
+      <w:bookmarkStart w:id="0" w:name="_Toc93146077"/>
       <w:r>
         <w:rPr>
           <w:rFonts w:asciiTheme="minorHAnsi" w:hAnsiTheme="minorHAnsi" w:cstheme="minorHAnsi"/>
@@ -381,7 +381,7 @@
             </w:rPr>
             <w:fldChar w:fldCharType="separate"/>
           </w:r>
-          <w:hyperlink w:anchor="_Toc92822215" w:history="1">
+          <w:hyperlink w:anchor="_Toc93146077" w:history="1">
             <w:r>
               <w:rPr>
                 <w:rStyle w:val="Hyperlink"/>
@@ -409,7 +409,7 @@
                 <w:noProof/>
                 <w:webHidden/>
               </w:rPr>
-              <w:instrText xml:space="preserve"> PAGEREF _Toc92822215 \h </w:instrText>
+              <w:instrText xml:space="preserve"> PAGEREF _Toc93146077 \h </w:instrText>
             </w:r>
             <w:r>
               <w:rPr>
@@ -451,7 +451,7 @@
               <w:noProof/>
             </w:rPr>
           </w:pPr>
-          <w:hyperlink w:anchor="_Toc92822216" w:history="1">
+          <w:hyperlink w:anchor="_Toc93146078" w:history="1">
             <w:r>
               <w:rPr>
                 <w:rStyle w:val="Hyperlink"/>
@@ -479,7 +479,7 @@
                 <w:noProof/>
                 <w:webHidden/>
               </w:rPr>
-              <w:instrText xml:space="preserve"> PAGEREF _Toc92822216 \h </w:instrText>
+              <w:instrText xml:space="preserve"> PAGEREF _Toc93146078 \h </w:instrText>
             </w:r>
             <w:r>
               <w:rPr>
@@ -521,7 +521,7 @@
               <w:noProof/>
             </w:rPr>
           </w:pPr>
-          <w:hyperlink w:anchor="_Toc92822217" w:history="1">
+          <w:hyperlink w:anchor="_Toc93146079" w:history="1">
             <w:r>
               <w:rPr>
                 <w:rStyle w:val="Hyperlink"/>
@@ -549,7 +549,7 @@
                 <w:noProof/>
                 <w:webHidden/>
               </w:rPr>
-              <w:instrText xml:space="preserve"> PAGEREF _Toc92822217 \h </w:instrText>
+              <w:instrText xml:space="preserve"> PAGEREF _Toc93146079 \h </w:instrText>
             </w:r>
             <w:r>
               <w:rPr>
@@ -591,7 +591,7 @@
               <w:noProof/>
             </w:rPr>
           </w:pPr>
-          <w:hyperlink w:anchor="_Toc92822218" w:history="1">
+          <w:hyperlink w:anchor="_Toc93146080" w:history="1">
             <w:r>
               <w:rPr>
                 <w:rStyle w:val="Hyperlink"/>
@@ -619,7 +619,7 @@
                 <w:noProof/>
                 <w:webHidden/>
               </w:rPr>
-              <w:instrText xml:space="preserve"> PAGEREF _Toc92822218 \h </w:instrText>
+              <w:instrText xml:space="preserve"> PAGEREF _Toc93146080 \h </w:instrText>
             </w:r>
             <w:r>
               <w:rPr>
@@ -661,7 +661,7 @@
               <w:noProof/>
             </w:rPr>
           </w:pPr>
-          <w:hyperlink w:anchor="_Toc92822219" w:history="1">
+          <w:hyperlink w:anchor="_Toc93146081" w:history="1">
             <w:r>
               <w:rPr>
                 <w:rStyle w:val="Hyperlink"/>
@@ -689,7 +689,7 @@
                 <w:noProof/>
                 <w:webHidden/>
               </w:rPr>
-              <w:instrText xml:space="preserve"> PAGEREF _Toc92822219 \h </w:instrText>
+              <w:instrText xml:space="preserve"> PAGEREF _Toc93146081 \h </w:instrText>
             </w:r>
             <w:r>
               <w:rPr>
@@ -731,7 +731,7 @@
               <w:noProof/>
             </w:rPr>
           </w:pPr>
-          <w:hyperlink w:anchor="_Toc92822220" w:history="1">
+          <w:hyperlink w:anchor="_Toc93146082" w:history="1">
             <w:r>
               <w:rPr>
                 <w:rStyle w:val="Hyperlink"/>
@@ -759,7 +759,7 @@
                 <w:noProof/>
                 <w:webHidden/>
               </w:rPr>
-              <w:instrText xml:space="preserve"> PAGEREF _Toc92822220 \h </w:instrText>
+              <w:instrText xml:space="preserve"> PAGEREF _Toc93146082 \h </w:instrText>
             </w:r>
             <w:r>
               <w:rPr>
@@ -801,7 +801,7 @@
               <w:noProof/>
             </w:rPr>
           </w:pPr>
-          <w:hyperlink w:anchor="_Toc92822221" w:history="1">
+          <w:hyperlink w:anchor="_Toc93146083" w:history="1">
             <w:r>
               <w:rPr>
                 <w:rStyle w:val="Hyperlink"/>
@@ -829,7 +829,7 @@
                 <w:noProof/>
                 <w:webHidden/>
               </w:rPr>
-              <w:instrText xml:space="preserve"> PAGEREF _Toc92822221 \h </w:instrText>
+              <w:instrText xml:space="preserve"> PAGEREF _Toc93146083 \h </w:instrText>
             </w:r>
             <w:r>
               <w:rPr>
@@ -871,7 +871,7 @@
               <w:noProof/>
             </w:rPr>
           </w:pPr>
-          <w:hyperlink w:anchor="_Toc92822222" w:history="1">
+          <w:hyperlink w:anchor="_Toc93146084" w:history="1">
             <w:r>
               <w:rPr>
                 <w:rStyle w:val="Hyperlink"/>
@@ -899,7 +899,7 @@
                 <w:noProof/>
                 <w:webHidden/>
               </w:rPr>
-              <w:instrText xml:space="preserve"> PAGEREF _Toc92822222 \h </w:instrText>
+              <w:instrText xml:space="preserve"> PAGEREF _Toc93146084 \h </w:instrText>
             </w:r>
             <w:r>
               <w:rPr>
@@ -941,7 +941,7 @@
               <w:noProof/>
             </w:rPr>
           </w:pPr>
-          <w:hyperlink w:anchor="_Toc92822223" w:history="1">
+          <w:hyperlink w:anchor="_Toc93146085" w:history="1">
             <w:r>
               <w:rPr>
                 <w:rStyle w:val="Hyperlink"/>
@@ -969,7 +969,7 @@
                 <w:noProof/>
                 <w:webHidden/>
               </w:rPr>
-              <w:instrText xml:space="preserve"> PAGEREF _Toc92822223 \h </w:instrText>
+              <w:instrText xml:space="preserve"> PAGEREF _Toc93146085 \h </w:instrText>
             </w:r>
             <w:r>
               <w:rPr>
@@ -1011,7 +1011,7 @@
               <w:noProof/>
             </w:rPr>
           </w:pPr>
-          <w:hyperlink w:anchor="_Toc92822224" w:history="1">
+          <w:hyperlink w:anchor="_Toc93146086" w:history="1">
             <w:r>
               <w:rPr>
                 <w:rStyle w:val="Hyperlink"/>
@@ -1039,7 +1039,7 @@
                 <w:noProof/>
                 <w:webHidden/>
               </w:rPr>
-              <w:instrText xml:space="preserve"> PAGEREF _Toc92822224 \h </w:instrText>
+              <w:instrText xml:space="preserve"> PAGEREF _Toc93146086 \h </w:instrText>
             </w:r>
             <w:r>
               <w:rPr>
@@ -1081,7 +1081,7 @@
               <w:noProof/>
             </w:rPr>
           </w:pPr>
-          <w:hyperlink w:anchor="_Toc92822225" w:history="1">
+          <w:hyperlink w:anchor="_Toc93146087" w:history="1">
             <w:r>
               <w:rPr>
                 <w:rStyle w:val="Hyperlink"/>
@@ -1109,7 +1109,7 @@
                 <w:noProof/>
                 <w:webHidden/>
               </w:rPr>
-              <w:instrText xml:space="preserve"> PAGEREF _Toc92822225 \h </w:instrText>
+              <w:instrText xml:space="preserve"> PAGEREF _Toc93146087 \h </w:instrText>
             </w:r>
             <w:r>
               <w:rPr>
@@ -1151,7 +1151,7 @@
               <w:noProof/>
             </w:rPr>
           </w:pPr>
-          <w:hyperlink w:anchor="_Toc92822226" w:history="1">
+          <w:hyperlink w:anchor="_Toc93146088" w:history="1">
             <w:r>
               <w:rPr>
                 <w:rStyle w:val="Hyperlink"/>
@@ -1179,7 +1179,7 @@
                 <w:noProof/>
                 <w:webHidden/>
               </w:rPr>
-              <w:instrText xml:space="preserve"> PAGEREF _Toc92822226 \h </w:instrText>
+              <w:instrText xml:space="preserve"> PAGEREF _Toc93146088 \h </w:instrText>
             </w:r>
             <w:r>
               <w:rPr>
@@ -1221,7 +1221,7 @@
               <w:noProof/>
             </w:rPr>
           </w:pPr>
-          <w:hyperlink w:anchor="_Toc92822227" w:history="1">
+          <w:hyperlink w:anchor="_Toc93146089" w:history="1">
             <w:r>
               <w:rPr>
                 <w:rStyle w:val="Hyperlink"/>
@@ -1249,7 +1249,7 @@
                 <w:noProof/>
                 <w:webHidden/>
               </w:rPr>
-              <w:instrText xml:space="preserve"> PAGEREF _Toc92822227 \h </w:instrText>
+              <w:instrText xml:space="preserve"> PAGEREF _Toc93146089 \h </w:instrText>
             </w:r>
             <w:r>
               <w:rPr>
@@ -1291,7 +1291,7 @@
               <w:noProof/>
             </w:rPr>
           </w:pPr>
-          <w:hyperlink w:anchor="_Toc92822228" w:history="1">
+          <w:hyperlink w:anchor="_Toc93146090" w:history="1">
             <w:r>
               <w:rPr>
                 <w:rStyle w:val="Hyperlink"/>
@@ -1319,7 +1319,7 @@
                 <w:noProof/>
                 <w:webHidden/>
               </w:rPr>
-              <w:instrText xml:space="preserve"> PAGEREF _Toc92822228 \h </w:instrText>
+              <w:instrText xml:space="preserve"> PAGEREF _Toc93146090 \h </w:instrText>
             </w:r>
             <w:r>
               <w:rPr>
@@ -1361,7 +1361,7 @@
               <w:noProof/>
             </w:rPr>
           </w:pPr>
-          <w:hyperlink w:anchor="_Toc92822229" w:history="1">
+          <w:hyperlink w:anchor="_Toc93146091" w:history="1">
             <w:r>
               <w:rPr>
                 <w:rStyle w:val="Hyperlink"/>
@@ -1389,7 +1389,7 @@
                 <w:noProof/>
                 <w:webHidden/>
               </w:rPr>
-              <w:instrText xml:space="preserve"> PAGEREF _Toc92822229 \h </w:instrText>
+              <w:instrText xml:space="preserve"> PAGEREF _Toc93146091 \h </w:instrText>
             </w:r>
             <w:r>
               <w:rPr>
@@ -1431,7 +1431,7 @@
               <w:noProof/>
             </w:rPr>
           </w:pPr>
-          <w:hyperlink w:anchor="_Toc92822230" w:history="1">
+          <w:hyperlink w:anchor="_Toc93146092" w:history="1">
             <w:r>
               <w:rPr>
                 <w:rStyle w:val="Hyperlink"/>
@@ -1459,7 +1459,7 @@
                 <w:noProof/>
                 <w:webHidden/>
               </w:rPr>
-              <w:instrText xml:space="preserve"> PAGEREF _Toc92822230 \h </w:instrText>
+              <w:instrText xml:space="preserve"> PAGEREF _Toc93146092 \h </w:instrText>
             </w:r>
             <w:r>
               <w:rPr>
@@ -1501,7 +1501,7 @@
               <w:noProof/>
             </w:rPr>
           </w:pPr>
-          <w:hyperlink w:anchor="_Toc92822231" w:history="1">
+          <w:hyperlink w:anchor="_Toc93146093" w:history="1">
             <w:r>
               <w:rPr>
                 <w:rStyle w:val="Hyperlink"/>
@@ -1529,7 +1529,7 @@
                 <w:noProof/>
                 <w:webHidden/>
               </w:rPr>
-              <w:instrText xml:space="preserve"> PAGEREF _Toc92822231 \h </w:instrText>
+              <w:instrText xml:space="preserve"> PAGEREF _Toc93146093 \h </w:instrText>
             </w:r>
             <w:r>
               <w:rPr>
@@ -1571,7 +1571,7 @@
               <w:noProof/>
             </w:rPr>
           </w:pPr>
-          <w:hyperlink w:anchor="_Toc92822232" w:history="1">
+          <w:hyperlink w:anchor="_Toc93146094" w:history="1">
             <w:r>
               <w:rPr>
                 <w:rStyle w:val="Hyperlink"/>
@@ -1599,7 +1599,7 @@
                 <w:noProof/>
                 <w:webHidden/>
               </w:rPr>
-              <w:instrText xml:space="preserve"> PAGEREF _Toc92822232 \h </w:instrText>
+              <w:instrText xml:space="preserve"> PAGEREF _Toc93146094 \h </w:instrText>
             </w:r>
             <w:r>
               <w:rPr>
@@ -1619,7 +1619,7 @@
                 <w:noProof/>
                 <w:webHidden/>
               </w:rPr>
-              <w:t>7</w:t>
+              <w:t>8</w:t>
             </w:r>
             <w:r>
               <w:rPr>
@@ -1641,7 +1641,7 @@
               <w:noProof/>
             </w:rPr>
           </w:pPr>
-          <w:hyperlink w:anchor="_Toc92822233" w:history="1">
+          <w:hyperlink w:anchor="_Toc93146095" w:history="1">
             <w:r>
               <w:rPr>
                 <w:rStyle w:val="Hyperlink"/>
@@ -1669,7 +1669,7 @@
                 <w:noProof/>
                 <w:webHidden/>
               </w:rPr>
-              <w:instrText xml:space="preserve"> PAGEREF _Toc92822233 \h </w:instrText>
+              <w:instrText xml:space="preserve"> PAGEREF _Toc93146095 \h </w:instrText>
             </w:r>
             <w:r>
               <w:rPr>
@@ -1711,7 +1711,7 @@
               <w:noProof/>
             </w:rPr>
           </w:pPr>
-          <w:hyperlink w:anchor="_Toc92822234" w:history="1">
+          <w:hyperlink w:anchor="_Toc93146096" w:history="1">
             <w:r>
               <w:rPr>
                 <w:rStyle w:val="Hyperlink"/>
@@ -1739,7 +1739,7 @@
                 <w:noProof/>
                 <w:webHidden/>
               </w:rPr>
-              <w:instrText xml:space="preserve"> PAGEREF _Toc92822234 \h </w:instrText>
+              <w:instrText xml:space="preserve"> PAGEREF _Toc93146096 \h </w:instrText>
             </w:r>
             <w:r>
               <w:rPr>
@@ -1781,14 +1781,14 @@
               <w:noProof/>
             </w:rPr>
           </w:pPr>
-          <w:hyperlink w:anchor="_Toc92822235" w:history="1">
+          <w:hyperlink w:anchor="_Toc93146097" w:history="1">
             <w:r>
               <w:rPr>
                 <w:rStyle w:val="Hyperlink"/>
                 <w:rFonts w:cstheme="minorHAnsi"/>
                 <w:noProof/>
               </w:rPr>
-              <w:t>Cracking 8-digit numerical passwords with rainbow tables, comparison with brute forcing</w:t>
+              <w:t>Cracking 5-digit to 8-digit numerical passwords with rainbow tables, and a comparison with brute forcing</w:t>
             </w:r>
             <w:r>
               <w:rPr>
@@ -1809,7 +1809,7 @@
                 <w:noProof/>
                 <w:webHidden/>
               </w:rPr>
-              <w:instrText xml:space="preserve"> PAGEREF _Toc92822235 \h </w:instrText>
+              <w:instrText xml:space="preserve"> PAGEREF _Toc93146097 \h </w:instrText>
             </w:r>
             <w:r>
               <w:rPr>
@@ -1851,7 +1851,7 @@
               <w:noProof/>
             </w:rPr>
           </w:pPr>
-          <w:hyperlink w:anchor="_Toc92822236" w:history="1">
+          <w:hyperlink w:anchor="_Toc93146098" w:history="1">
             <w:r>
               <w:rPr>
                 <w:rStyle w:val="Hyperlink"/>
@@ -1879,7 +1879,7 @@
                 <w:noProof/>
                 <w:webHidden/>
               </w:rPr>
-              <w:instrText xml:space="preserve"> PAGEREF _Toc92822236 \h </w:instrText>
+              <w:instrText xml:space="preserve"> PAGEREF _Toc93146098 \h </w:instrText>
             </w:r>
             <w:r>
               <w:rPr>
@@ -1970,7 +1970,7 @@
           <w:rFonts w:asciiTheme="minorHAnsi" w:hAnsiTheme="minorHAnsi" w:cstheme="minorHAnsi"/>
         </w:rPr>
       </w:pPr>
-      <w:bookmarkStart w:id="1" w:name="_Toc92822216"/>
+      <w:bookmarkStart w:id="1" w:name="_Toc93146078"/>
       <w:r>
         <w:rPr>
           <w:rFonts w:asciiTheme="minorHAnsi" w:hAnsiTheme="minorHAnsi" w:cstheme="minorHAnsi"/>
@@ -1987,7 +1987,7 @@
           <w:rFonts w:asciiTheme="minorHAnsi" w:hAnsiTheme="minorHAnsi" w:cstheme="minorHAnsi"/>
         </w:rPr>
       </w:pPr>
-      <w:bookmarkStart w:id="2" w:name="_Toc92822217"/>
+      <w:bookmarkStart w:id="2" w:name="_Toc93146079"/>
       <w:r>
         <w:rPr>
           <w:rFonts w:asciiTheme="minorHAnsi" w:hAnsiTheme="minorHAnsi" w:cstheme="minorHAnsi"/>
@@ -2092,7 +2092,7 @@
           <w:rFonts w:asciiTheme="minorHAnsi" w:hAnsiTheme="minorHAnsi" w:cstheme="minorHAnsi"/>
         </w:rPr>
       </w:pPr>
-      <w:bookmarkStart w:id="3" w:name="_Toc92822218"/>
+      <w:bookmarkStart w:id="3" w:name="_Toc93146080"/>
       <w:proofErr w:type="spellStart"/>
       <w:r>
         <w:rPr>
@@ -2141,7 +2141,7 @@
           <w:rFonts w:asciiTheme="minorHAnsi" w:hAnsiTheme="minorHAnsi" w:cstheme="minorHAnsi"/>
         </w:rPr>
       </w:pPr>
-      <w:bookmarkStart w:id="4" w:name="_Toc92822219"/>
+      <w:bookmarkStart w:id="4" w:name="_Toc93146081"/>
       <w:r>
         <w:rPr>
           <w:rFonts w:asciiTheme="minorHAnsi" w:hAnsiTheme="minorHAnsi" w:cstheme="minorHAnsi"/>
@@ -2169,7 +2169,7 @@
           <w:rFonts w:asciiTheme="minorHAnsi" w:hAnsiTheme="minorHAnsi" w:cstheme="minorHAnsi"/>
         </w:rPr>
       </w:pPr>
-      <w:bookmarkStart w:id="5" w:name="_Toc92822220"/>
+      <w:bookmarkStart w:id="5" w:name="_Toc93146082"/>
       <w:r>
         <w:rPr>
           <w:rFonts w:asciiTheme="minorHAnsi" w:hAnsiTheme="minorHAnsi" w:cstheme="minorHAnsi"/>
@@ -2212,7 +2212,21 @@
         <w:rPr>
           <w:rFonts w:cstheme="minorHAnsi"/>
         </w:rPr>
-        <w:t xml:space="preserve"> errors in a given </w:t>
+        <w:t xml:space="preserve"> errors </w:t>
+      </w:r>
+      <w:proofErr w:type="gramStart"/>
+      <w:r>
+        <w:rPr>
+          <w:rFonts w:cstheme="minorHAnsi"/>
+        </w:rPr>
+        <w:t>in a given</w:t>
+      </w:r>
+      <w:proofErr w:type="gramEnd"/>
+      <w:r>
+        <w:rPr>
+          <w:rFonts w:cstheme="minorHAnsi"/>
+        </w:rPr>
+        <w:t xml:space="preserve"> </w:t>
       </w:r>
       <w:r>
         <w:rPr>
@@ -2243,7 +2257,14 @@
         <w:rPr>
           <w:rFonts w:cstheme="minorHAnsi"/>
         </w:rPr>
-        <w:t xml:space="preserve">To further illustrate what BCH is, we must discuss cyclic codes, a cyclic code is a group code wherein which has an added element that the cyclic shift of a given code vector is a code vector in </w:t>
+        <w:t xml:space="preserve">To further illustrate what BCH is, we must discuss cyclic codes, a cyclic code is a group code wherein which has an added element that the cyclic shift of a given code vector is a code </w:t>
+      </w:r>
+      <w:proofErr w:type="gramStart"/>
+      <w:r>
+        <w:rPr>
+          <w:rFonts w:cstheme="minorHAnsi"/>
+        </w:rPr>
+        <w:t xml:space="preserve">vector in </w:t>
       </w:r>
       <w:r>
         <w:rPr>
@@ -2251,6 +2272,7 @@
         </w:rPr>
         <w:t>itself</w:t>
       </w:r>
+      <w:proofErr w:type="gramEnd"/>
       <w:r>
         <w:rPr>
           <w:rFonts w:cstheme="minorHAnsi"/>
@@ -2272,7 +2294,7 @@
           <w:rFonts w:asciiTheme="minorHAnsi" w:hAnsiTheme="minorHAnsi" w:cstheme="minorHAnsi"/>
         </w:rPr>
       </w:pPr>
-      <w:bookmarkStart w:id="6" w:name="_Toc92822221"/>
+      <w:bookmarkStart w:id="6" w:name="_Toc93146083"/>
       <w:r>
         <w:rPr>
           <w:rFonts w:asciiTheme="minorHAnsi" w:hAnsiTheme="minorHAnsi" w:cstheme="minorHAnsi"/>
@@ -2359,7 +2381,21 @@
         <w:rPr>
           <w:rFonts w:cstheme="minorHAnsi"/>
         </w:rPr>
-        <w:t xml:space="preserve">number.add((number.get(0)+2*number.get(1)+9*number.get(2)+10*number.get(3)+4*number.get(4)+number.get(5)) % 11);  </w:t>
+        <w:t>number.add((number.get(</w:t>
+      </w:r>
+      <w:proofErr w:type="gramStart"/>
+      <w:r>
+        <w:rPr>
+          <w:rFonts w:cstheme="minorHAnsi"/>
+        </w:rPr>
+        <w:t>0)+</w:t>
+      </w:r>
+      <w:proofErr w:type="gramEnd"/>
+      <w:r>
+        <w:rPr>
+          <w:rFonts w:cstheme="minorHAnsi"/>
+        </w:rPr>
+        <w:t xml:space="preserve">2*number.get(1)+9*number.get(2)+10*number.get(3)+4*number.get(4)+number.get(5)) % 11);  </w:t>
       </w:r>
     </w:p>
     <w:p>
@@ -2472,7 +2508,7 @@
           <w:rFonts w:asciiTheme="minorHAnsi" w:hAnsiTheme="minorHAnsi" w:cstheme="minorHAnsi"/>
         </w:rPr>
       </w:pPr>
-      <w:bookmarkStart w:id="7" w:name="_Toc92822222"/>
+      <w:bookmarkStart w:id="7" w:name="_Toc93146084"/>
       <w:r>
         <w:rPr>
           <w:rFonts w:asciiTheme="minorHAnsi" w:hAnsiTheme="minorHAnsi" w:cstheme="minorHAnsi"/>
@@ -2577,33 +2613,63 @@
         <w:rPr>
           <w:rFonts w:cstheme="minorHAnsi"/>
         </w:rPr>
-        <w:t>P = ((s2 * s2) - s1 * s3) % 11;</w:t>
-      </w:r>
-    </w:p>
-    <w:p>
-      <w:pPr>
-        <w:rPr>
-          <w:rFonts w:cstheme="minorHAnsi"/>
-        </w:rPr>
-      </w:pPr>
-      <w:r>
-        <w:rPr>
-          <w:rFonts w:cstheme="minorHAnsi"/>
-        </w:rPr>
-        <w:t>Q = (s1 * s4 - s2 * s3) % 11;</w:t>
-      </w:r>
-    </w:p>
-    <w:p>
-      <w:pPr>
-        <w:rPr>
-          <w:rFonts w:cstheme="minorHAnsi"/>
-        </w:rPr>
-      </w:pPr>
-      <w:r>
-        <w:rPr>
-          <w:rFonts w:cstheme="minorHAnsi"/>
-        </w:rPr>
-        <w:t xml:space="preserve">R = ((s3 * s3) - s2 * s4) % 11; </w:t>
+        <w:t xml:space="preserve">P = ((s2 * s2) - s1 * s3) % </w:t>
+      </w:r>
+      <w:proofErr w:type="gramStart"/>
+      <w:r>
+        <w:rPr>
+          <w:rFonts w:cstheme="minorHAnsi"/>
+        </w:rPr>
+        <w:t>11;</w:t>
+      </w:r>
+      <w:proofErr w:type="gramEnd"/>
+    </w:p>
+    <w:p>
+      <w:pPr>
+        <w:rPr>
+          <w:rFonts w:cstheme="minorHAnsi"/>
+        </w:rPr>
+      </w:pPr>
+      <w:r>
+        <w:rPr>
+          <w:rFonts w:cstheme="minorHAnsi"/>
+        </w:rPr>
+        <w:t xml:space="preserve">Q = (s1 * s4 - s2 * s3) % </w:t>
+      </w:r>
+      <w:proofErr w:type="gramStart"/>
+      <w:r>
+        <w:rPr>
+          <w:rFonts w:cstheme="minorHAnsi"/>
+        </w:rPr>
+        <w:t>11;</w:t>
+      </w:r>
+      <w:proofErr w:type="gramEnd"/>
+    </w:p>
+    <w:p>
+      <w:pPr>
+        <w:rPr>
+          <w:rFonts w:cstheme="minorHAnsi"/>
+        </w:rPr>
+      </w:pPr>
+      <w:r>
+        <w:rPr>
+          <w:rFonts w:cstheme="minorHAnsi"/>
+        </w:rPr>
+        <w:t xml:space="preserve">R = ((s3 * s3) - s2 * s4) % </w:t>
+      </w:r>
+      <w:proofErr w:type="gramStart"/>
+      <w:r>
+        <w:rPr>
+          <w:rFonts w:cstheme="minorHAnsi"/>
+        </w:rPr>
+        <w:t>11;</w:t>
+      </w:r>
+      <w:proofErr w:type="gramEnd"/>
+      <w:r>
+        <w:rPr>
+          <w:rFonts w:cstheme="minorHAnsi"/>
+        </w:rPr>
+        <w:t xml:space="preserve"> </w:t>
       </w:r>
     </w:p>
     <w:p>
@@ -2665,8 +2731,16 @@
         <w:rPr>
           <w:rFonts w:cstheme="minorHAnsi"/>
         </w:rPr>
-        <w:t>(s1) % 11);</w:t>
-      </w:r>
+        <w:t>(s1) % 11</w:t>
+      </w:r>
+      <w:proofErr w:type="gramStart"/>
+      <w:r>
+        <w:rPr>
+          <w:rFonts w:cstheme="minorHAnsi"/>
+        </w:rPr>
+        <w:t>);</w:t>
+      </w:r>
+      <w:proofErr w:type="gramEnd"/>
     </w:p>
     <w:p>
       <w:pPr>
@@ -2765,7 +2839,21 @@
         <w:rPr>
           <w:rFonts w:cstheme="minorHAnsi"/>
         </w:rPr>
-        <w:t xml:space="preserve">answer = (((Q * Q) % 11) - ((4 * P * R) % 11)) % 11; </w:t>
+        <w:t xml:space="preserve">answer = (((Q * Q) % 11) - ((4 * P * R) % 11)) % </w:t>
+      </w:r>
+      <w:proofErr w:type="gramStart"/>
+      <w:r>
+        <w:rPr>
+          <w:rFonts w:cstheme="minorHAnsi"/>
+        </w:rPr>
+        <w:t>11;</w:t>
+      </w:r>
+      <w:proofErr w:type="gramEnd"/>
+      <w:r>
+        <w:rPr>
+          <w:rFonts w:cstheme="minorHAnsi"/>
+        </w:rPr>
+        <w:t xml:space="preserve"> </w:t>
       </w:r>
     </w:p>
     <w:p>
@@ -2885,7 +2973,7 @@
           <w:rFonts w:asciiTheme="minorHAnsi" w:hAnsiTheme="minorHAnsi" w:cstheme="minorHAnsi"/>
         </w:rPr>
       </w:pPr>
-      <w:bookmarkStart w:id="8" w:name="_Toc92822223"/>
+      <w:bookmarkStart w:id="8" w:name="_Toc93146085"/>
       <w:r>
         <w:rPr>
           <w:rFonts w:asciiTheme="minorHAnsi" w:hAnsiTheme="minorHAnsi" w:cstheme="minorHAnsi"/>
@@ -2901,7 +2989,7 @@
           <w:rFonts w:asciiTheme="minorHAnsi" w:hAnsiTheme="minorHAnsi" w:cstheme="minorHAnsi"/>
         </w:rPr>
       </w:pPr>
-      <w:bookmarkStart w:id="9" w:name="_Toc92822224"/>
+      <w:bookmarkStart w:id="9" w:name="_Toc93146086"/>
       <w:r>
         <w:rPr>
           <w:rFonts w:asciiTheme="minorHAnsi" w:hAnsiTheme="minorHAnsi" w:cstheme="minorHAnsi"/>
@@ -4114,7 +4202,7 @@
           <w:rFonts w:asciiTheme="minorHAnsi" w:hAnsiTheme="minorHAnsi" w:cstheme="minorHAnsi"/>
         </w:rPr>
       </w:pPr>
-      <w:bookmarkStart w:id="10" w:name="_Toc92822225"/>
+      <w:bookmarkStart w:id="10" w:name="_Toc93146087"/>
       <w:r>
         <w:rPr>
           <w:rFonts w:asciiTheme="minorHAnsi" w:hAnsiTheme="minorHAnsi" w:cstheme="minorHAnsi"/>
@@ -4167,7 +4255,7 @@
           <w:rFonts w:asciiTheme="minorHAnsi" w:hAnsiTheme="minorHAnsi" w:cstheme="minorHAnsi"/>
         </w:rPr>
       </w:pPr>
-      <w:bookmarkStart w:id="11" w:name="_Toc92822226"/>
+      <w:bookmarkStart w:id="11" w:name="_Toc93146088"/>
       <w:r>
         <w:rPr>
           <w:rFonts w:asciiTheme="minorHAnsi" w:hAnsiTheme="minorHAnsi" w:cstheme="minorHAnsi"/>
@@ -4408,7 +4496,7 @@
           <w:rFonts w:asciiTheme="minorHAnsi" w:hAnsiTheme="minorHAnsi" w:cstheme="minorHAnsi"/>
         </w:rPr>
       </w:pPr>
-      <w:bookmarkStart w:id="12" w:name="_Toc92822227"/>
+      <w:bookmarkStart w:id="12" w:name="_Toc93146089"/>
       <w:r>
         <w:rPr>
           <w:rFonts w:asciiTheme="minorHAnsi" w:hAnsiTheme="minorHAnsi" w:cstheme="minorHAnsi"/>
@@ -4686,7 +4774,7 @@
           <w:rFonts w:asciiTheme="minorHAnsi" w:hAnsiTheme="minorHAnsi" w:cstheme="minorHAnsi"/>
         </w:rPr>
       </w:pPr>
-      <w:bookmarkStart w:id="13" w:name="_Toc92822228"/>
+      <w:bookmarkStart w:id="13" w:name="_Toc93146090"/>
       <w:r>
         <w:rPr>
           <w:rFonts w:asciiTheme="minorHAnsi" w:hAnsiTheme="minorHAnsi" w:cstheme="minorHAnsi"/>
@@ -4872,7 +4960,7 @@
           <w:rFonts w:asciiTheme="minorHAnsi" w:hAnsiTheme="minorHAnsi" w:cstheme="minorHAnsi"/>
         </w:rPr>
       </w:pPr>
-      <w:bookmarkStart w:id="14" w:name="_Toc92822229"/>
+      <w:bookmarkStart w:id="14" w:name="_Toc93146091"/>
       <w:r>
         <w:rPr>
           <w:rFonts w:asciiTheme="minorHAnsi" w:hAnsiTheme="minorHAnsi" w:cstheme="minorHAnsi"/>
@@ -4888,7 +4976,7 @@
           <w:rFonts w:asciiTheme="minorHAnsi" w:hAnsiTheme="minorHAnsi" w:cstheme="minorHAnsi"/>
         </w:rPr>
       </w:pPr>
-      <w:bookmarkStart w:id="15" w:name="_Toc92822230"/>
+      <w:bookmarkStart w:id="15" w:name="_Toc93146092"/>
       <w:r>
         <w:rPr>
           <w:rFonts w:asciiTheme="minorHAnsi" w:hAnsiTheme="minorHAnsi" w:cstheme="minorHAnsi"/>
@@ -5215,7 +5303,7 @@
           <w:rFonts w:asciiTheme="minorHAnsi" w:hAnsiTheme="minorHAnsi" w:cstheme="minorHAnsi"/>
         </w:rPr>
       </w:pPr>
-      <w:bookmarkStart w:id="16" w:name="_Toc92822231"/>
+      <w:bookmarkStart w:id="16" w:name="_Toc93146093"/>
       <w:r>
         <w:rPr>
           <w:rFonts w:asciiTheme="minorHAnsi" w:hAnsiTheme="minorHAnsi" w:cstheme="minorHAnsi"/>
@@ -5338,13 +5426,25 @@
         <w:rPr>
           <w:rFonts w:cstheme="minorHAnsi"/>
         </w:rPr>
-        <w:t xml:space="preserve"> contains in total 1,695,071</w:t>
-      </w:r>
-      <w:r>
-        <w:rPr>
-          <w:rFonts w:cstheme="minorHAnsi"/>
-        </w:rPr>
-        <w:t xml:space="preserve"> chains</w:t>
+        <w:t xml:space="preserve"> contains in total </w:t>
+      </w:r>
+      <w:r>
+        <w:rPr>
+          <w:rFonts w:cstheme="minorHAnsi"/>
+        </w:rPr>
+        <w:t>109,132</w:t>
+      </w:r>
+      <w:r>
+        <w:rPr>
+          <w:rFonts w:cstheme="minorHAnsi"/>
+        </w:rPr>
+        <w:t xml:space="preserve"> </w:t>
+      </w:r>
+      <w:r>
+        <w:rPr>
+          <w:rFonts w:cstheme="minorHAnsi"/>
+        </w:rPr>
+        <w:t>chains</w:t>
       </w:r>
       <w:r>
         <w:rPr>
@@ -5374,7 +5474,7 @@
         <w:rPr>
           <w:rFonts w:cstheme="minorHAnsi"/>
         </w:rPr>
-        <w:t>2000000</w:t>
+        <w:t>6,000,000</w:t>
       </w:r>
       <w:r>
         <w:rPr>
@@ -5416,7 +5516,19 @@
         <w:rPr>
           <w:rFonts w:cstheme="minorHAnsi"/>
         </w:rPr>
-        <w:t xml:space="preserve"> 0 to 10.</w:t>
+        <w:t xml:space="preserve"> 0 to </w:t>
+      </w:r>
+      <w:r>
+        <w:rPr>
+          <w:rFonts w:cstheme="minorHAnsi"/>
+        </w:rPr>
+        <w:t>8</w:t>
+      </w:r>
+      <w:r>
+        <w:rPr>
+          <w:rFonts w:cstheme="minorHAnsi"/>
+        </w:rPr>
+        <w:t>.</w:t>
       </w:r>
     </w:p>
     <w:p>
@@ -5497,7 +5609,19 @@
         <w:rPr>
           <w:rFonts w:cstheme="minorHAnsi"/>
         </w:rPr>
-        <w:t>2000000 * 2000 = 4000000000</w:t>
+        <w:t>6000000</w:t>
+      </w:r>
+      <w:r>
+        <w:rPr>
+          <w:rFonts w:cstheme="minorHAnsi"/>
+        </w:rPr>
+        <w:t xml:space="preserve"> * 2000 = </w:t>
+      </w:r>
+      <w:r>
+        <w:rPr>
+          <w:rFonts w:cstheme="minorHAnsi"/>
+        </w:rPr>
+        <w:t>12,000,000,000</w:t>
       </w:r>
       <w:r>
         <w:rPr>
@@ -5566,7 +5690,19 @@
         <w:rPr>
           <w:rFonts w:cstheme="minorHAnsi"/>
         </w:rPr>
-        <w:t>1.5 * 1111111111</w:t>
+        <w:t>1.</w:t>
+      </w:r>
+      <w:r>
+        <w:rPr>
+          <w:rFonts w:cstheme="minorHAnsi"/>
+        </w:rPr>
+        <w:t>3</w:t>
+      </w:r>
+      <w:r>
+        <w:rPr>
+          <w:rFonts w:cstheme="minorHAnsi"/>
+        </w:rPr>
+        <w:t xml:space="preserve"> * 1111111111</w:t>
       </w:r>
       <w:r>
         <w:rPr>
@@ -5584,7 +5720,7 @@
         <w:rPr>
           <w:rFonts w:cstheme="minorHAnsi"/>
         </w:rPr>
-        <w:t>16,666,666,666</w:t>
+        <w:t>14,444,444,444</w:t>
       </w:r>
       <w:r>
         <w:rPr>
@@ -5627,31 +5763,31 @@
         <w:rPr>
           <w:rFonts w:cstheme="minorHAnsi"/>
         </w:rPr>
-        <w:t>4000000000</w:t>
-      </w:r>
-      <w:r>
-        <w:rPr>
-          <w:rFonts w:cstheme="minorHAnsi"/>
-        </w:rPr>
-        <w:t xml:space="preserve"> &gt; </w:t>
-      </w:r>
-      <w:r>
-        <w:rPr>
-          <w:rFonts w:cstheme="minorHAnsi"/>
-        </w:rPr>
-        <w:t>16,666,666,666</w:t>
-      </w:r>
-      <w:r>
-        <w:rPr>
-          <w:rFonts w:cstheme="minorHAnsi"/>
-        </w:rPr>
-        <w:t xml:space="preserve"> = </w:t>
-      </w:r>
-      <w:r>
-        <w:rPr>
-          <w:rFonts w:cstheme="minorHAnsi"/>
-        </w:rPr>
-        <w:t>true</w:t>
+        <w:t xml:space="preserve">12,000,000,000 </w:t>
+      </w:r>
+      <w:r>
+        <w:rPr>
+          <w:rFonts w:cstheme="minorHAnsi"/>
+        </w:rPr>
+        <w:t xml:space="preserve">&gt; </w:t>
+      </w:r>
+      <w:r>
+        <w:rPr>
+          <w:rFonts w:cstheme="minorHAnsi"/>
+        </w:rPr>
+        <w:t xml:space="preserve">14,444,444,444 </w:t>
+      </w:r>
+      <w:r>
+        <w:rPr>
+          <w:rFonts w:cstheme="minorHAnsi"/>
+        </w:rPr>
+        <w:t xml:space="preserve">= </w:t>
+      </w:r>
+      <w:r>
+        <w:rPr>
+          <w:rFonts w:cstheme="minorHAnsi"/>
+        </w:rPr>
+        <w:t>false</w:t>
       </w:r>
     </w:p>
     <w:p>
@@ -5670,25 +5806,36 @@
         <w:rPr>
           <w:rFonts w:cstheme="minorHAnsi"/>
         </w:rPr>
-        <w:t>we may be able to cover all passwords, depending on how many collisions we get.</w:t>
-      </w:r>
-    </w:p>
-    <w:p>
-      <w:pPr>
-        <w:rPr>
-          <w:rFonts w:cstheme="minorHAnsi"/>
-        </w:rPr>
-      </w:pPr>
-      <w:r>
-        <w:rPr>
-          <w:rFonts w:cstheme="minorHAnsi"/>
+        <w:t xml:space="preserve">we may </w:t>
+      </w:r>
+      <w:r>
+        <w:rPr>
+          <w:rFonts w:cstheme="minorHAnsi"/>
+        </w:rPr>
+        <w:t xml:space="preserve">not </w:t>
+      </w:r>
+      <w:r>
+        <w:rPr>
+          <w:rFonts w:cstheme="minorHAnsi"/>
+        </w:rPr>
+        <w:t>be able to cover all passwords, depending on how many collisions we get.</w:t>
+      </w:r>
+    </w:p>
+    <w:p>
+      <w:pPr>
+        <w:rPr>
+          <w:rFonts w:cstheme="minorHAnsi"/>
+        </w:rPr>
+      </w:pPr>
+      <w:r>
+        <w:rPr>
           <w:noProof/>
         </w:rPr>
         <w:drawing>
-          <wp:inline distT="0" distB="0" distL="0" distR="0" wp14:anchorId="3033B502" wp14:editId="209458CC">
-            <wp:extent cx="2548449" cy="2743200"/>
-            <wp:effectExtent l="0" t="0" r="4445" b="0"/>
-            <wp:docPr id="10" name="Picture 10" descr="Text&#10;&#10;Description automatically generated"/>
+          <wp:inline distT="0" distB="0" distL="0" distR="0" wp14:anchorId="1919478E" wp14:editId="216559A8">
+            <wp:extent cx="5943600" cy="3670935"/>
+            <wp:effectExtent l="0" t="0" r="0" b="5715"/>
+            <wp:docPr id="4" name="Picture 4" descr="Graphical user interface&#10;&#10;Description automatically generated"/>
             <wp:cNvGraphicFramePr>
               <a:graphicFrameLocks xmlns:a="http://schemas.openxmlformats.org/drawingml/2006/main" noChangeAspect="1"/>
             </wp:cNvGraphicFramePr>
@@ -5696,7 +5843,7 @@
               <a:graphicData uri="http://schemas.openxmlformats.org/drawingml/2006/picture">
                 <pic:pic xmlns:pic="http://schemas.openxmlformats.org/drawingml/2006/picture">
                   <pic:nvPicPr>
-                    <pic:cNvPr id="10" name="Picture 10" descr="Text&#10;&#10;Description automatically generated"/>
+                    <pic:cNvPr id="4" name="Picture 4" descr="Graphical user interface&#10;&#10;Description automatically generated"/>
                     <pic:cNvPicPr>
                       <a:picLocks noChangeAspect="1" noChangeArrowheads="1"/>
                     </pic:cNvPicPr>
@@ -5717,7 +5864,7 @@
                   <pic:spPr bwMode="auto">
                     <a:xfrm>
                       <a:off x="0" y="0"/>
-                      <a:ext cx="2553504" cy="2748642"/>
+                      <a:ext cx="5943600" cy="3670935"/>
                     </a:xfrm>
                     <a:prstGeom prst="rect">
                       <a:avLst/>
@@ -5733,72 +5880,73 @@
           </wp:inline>
         </w:drawing>
       </w:r>
-      <w:r>
-        <w:rPr>
-          <w:rFonts w:cstheme="minorHAnsi"/>
-          <w:noProof/>
-        </w:rPr>
-        <w:drawing>
-          <wp:inline distT="0" distB="0" distL="0" distR="0" wp14:anchorId="49CA6C16" wp14:editId="3821A6F2">
-            <wp:extent cx="2076450" cy="2683901"/>
-            <wp:effectExtent l="0" t="0" r="0" b="2540"/>
-            <wp:docPr id="11" name="Picture 11" descr="Graphical user interface&#10;&#10;Description automatically generated"/>
-            <wp:cNvGraphicFramePr>
-              <a:graphicFrameLocks xmlns:a="http://schemas.openxmlformats.org/drawingml/2006/main" noChangeAspect="1"/>
-            </wp:cNvGraphicFramePr>
-            <a:graphic xmlns:a="http://schemas.openxmlformats.org/drawingml/2006/main">
-              <a:graphicData uri="http://schemas.openxmlformats.org/drawingml/2006/picture">
-                <pic:pic xmlns:pic="http://schemas.openxmlformats.org/drawingml/2006/picture">
-                  <pic:nvPicPr>
-                    <pic:cNvPr id="11" name="Picture 11" descr="Graphical user interface&#10;&#10;Description automatically generated"/>
-                    <pic:cNvPicPr>
-                      <a:picLocks noChangeAspect="1" noChangeArrowheads="1"/>
-                    </pic:cNvPicPr>
-                  </pic:nvPicPr>
-                  <pic:blipFill>
-                    <a:blip r:embed="rId6">
-                      <a:extLst>
-                        <a:ext uri="{28A0092B-C50C-407E-A947-70E740481C1C}">
-                          <a14:useLocalDpi xmlns:a14="http://schemas.microsoft.com/office/drawing/2010/main" val="0"/>
-                        </a:ext>
-                      </a:extLst>
-                    </a:blip>
-                    <a:srcRect/>
-                    <a:stretch>
-                      <a:fillRect/>
-                    </a:stretch>
-                  </pic:blipFill>
-                  <pic:spPr bwMode="auto">
-                    <a:xfrm>
-                      <a:off x="0" y="0"/>
-                      <a:ext cx="2091013" cy="2702725"/>
-                    </a:xfrm>
-                    <a:prstGeom prst="rect">
-                      <a:avLst/>
-                    </a:prstGeom>
-                    <a:noFill/>
-                    <a:ln>
-                      <a:noFill/>
-                    </a:ln>
-                  </pic:spPr>
-                </pic:pic>
-              </a:graphicData>
-            </a:graphic>
-          </wp:inline>
-        </w:drawing>
-      </w:r>
-    </w:p>
-    <w:p>
-      <w:pPr>
-        <w:rPr>
-          <w:rFonts w:cstheme="minorHAnsi"/>
-        </w:rPr>
-      </w:pPr>
-      <w:r>
-        <w:rPr>
-          <w:rFonts w:cstheme="minorHAnsi"/>
-        </w:rPr>
-        <w:t xml:space="preserve">The rainbow table was constructed in 10100513603000 ns (Nano seconds) or 168 Minutes (2.8 hours). This may seem like a significant amount of time; however, the table only needs to be generated once and then can be used to crack as many passwords hash as needed. </w:t>
+    </w:p>
+    <w:p>
+      <w:pPr>
+        <w:rPr>
+          <w:rFonts w:cstheme="minorHAnsi"/>
+        </w:rPr>
+      </w:pPr>
+      <w:r>
+        <w:rPr>
+          <w:rFonts w:cstheme="minorHAnsi"/>
+        </w:rPr>
+        <w:lastRenderedPageBreak/>
+        <w:t xml:space="preserve">The rainbow table was constructed in </w:t>
+      </w:r>
+      <w:r>
+        <w:rPr>
+          <w:rFonts w:cstheme="minorHAnsi"/>
+        </w:rPr>
+        <w:t>2617529714</w:t>
+      </w:r>
+      <w:r>
+        <w:rPr>
+          <w:rFonts w:cstheme="minorHAnsi"/>
+        </w:rPr>
+        <w:t>5200</w:t>
+      </w:r>
+      <w:r>
+        <w:rPr>
+          <w:rFonts w:cstheme="minorHAnsi"/>
+        </w:rPr>
+        <w:t xml:space="preserve"> ns (Nano seconds) or </w:t>
+      </w:r>
+      <w:r>
+        <w:rPr>
+          <w:rFonts w:cstheme="minorHAnsi"/>
+        </w:rPr>
+        <w:t>436</w:t>
+      </w:r>
+      <w:r>
+        <w:rPr>
+          <w:rFonts w:cstheme="minorHAnsi"/>
+        </w:rPr>
+        <w:t xml:space="preserve"> </w:t>
+      </w:r>
+      <w:r>
+        <w:rPr>
+          <w:rFonts w:cstheme="minorHAnsi"/>
+        </w:rPr>
+        <w:t>Minutes (</w:t>
+      </w:r>
+      <w:r>
+        <w:rPr>
+          <w:rFonts w:cstheme="minorHAnsi"/>
+        </w:rPr>
+        <w:t>7</w:t>
+      </w:r>
+      <w:r>
+        <w:rPr>
+          <w:rFonts w:cstheme="minorHAnsi"/>
+        </w:rPr>
+        <w:t xml:space="preserve">.2 </w:t>
+      </w:r>
+      <w:r>
+        <w:rPr>
+          <w:rFonts w:cstheme="minorHAnsi"/>
+        </w:rPr>
+        <w:t xml:space="preserve">hours). This may seem like a significant amount of time; however, the table only needs to be generated once and then can be used to crack as many passwords hash as needed. </w:t>
       </w:r>
     </w:p>
     <w:p>
@@ -5823,7 +5971,19 @@
         <w:rPr>
           <w:rFonts w:cstheme="minorHAnsi"/>
         </w:rPr>
-        <w:t xml:space="preserve"> we can see that there were 304,829 collisions</w:t>
+        <w:t xml:space="preserve"> we can see that there were </w:t>
+      </w:r>
+      <w:r>
+        <w:rPr>
+          <w:rFonts w:cstheme="minorHAnsi"/>
+        </w:rPr>
+        <w:t xml:space="preserve">5,890,868 </w:t>
+      </w:r>
+      <w:r>
+        <w:rPr>
+          <w:rFonts w:cstheme="minorHAnsi"/>
+        </w:rPr>
+        <w:t>collisions</w:t>
       </w:r>
       <w:r>
         <w:rPr>
@@ -5859,8 +6019,13 @@
         <w:rPr>
           <w:rFonts w:cstheme="minorHAnsi"/>
         </w:rPr>
-        <w:lastRenderedPageBreak/>
-        <w:t>2,000,000</w:t>
+        <w:t>6</w:t>
+      </w:r>
+      <w:r>
+        <w:rPr>
+          <w:rFonts w:cstheme="minorHAnsi"/>
+        </w:rPr>
+        <w:t>,000,000</w:t>
       </w:r>
       <w:r>
         <w:rPr>
@@ -5872,19 +6037,37 @@
         <w:rPr>
           <w:rFonts w:cstheme="minorHAnsi"/>
         </w:rPr>
-        <w:t xml:space="preserve">– 304,829 = </w:t>
-      </w:r>
-      <w:r>
-        <w:rPr>
-          <w:rFonts w:cstheme="minorHAnsi"/>
-        </w:rPr>
-        <w:t>1,695,171</w:t>
-      </w:r>
-      <w:r>
-        <w:rPr>
-          <w:rFonts w:cstheme="minorHAnsi"/>
-        </w:rPr>
-        <w:t xml:space="preserve"> (Number of rows </w:t>
+        <w:t xml:space="preserve">– </w:t>
+      </w:r>
+      <w:r>
+        <w:rPr>
+          <w:rFonts w:cstheme="minorHAnsi"/>
+        </w:rPr>
+        <w:t xml:space="preserve">5,890,868 </w:t>
+      </w:r>
+      <w:r>
+        <w:rPr>
+          <w:rFonts w:cstheme="minorHAnsi"/>
+        </w:rPr>
+        <w:t xml:space="preserve">= </w:t>
+      </w:r>
+      <w:r>
+        <w:rPr>
+          <w:rFonts w:cstheme="minorHAnsi"/>
+        </w:rPr>
+        <w:t>109,132</w:t>
+      </w:r>
+      <w:r>
+        <w:rPr>
+          <w:rFonts w:cstheme="minorHAnsi"/>
+        </w:rPr>
+        <w:t xml:space="preserve"> </w:t>
+      </w:r>
+      <w:r>
+        <w:rPr>
+          <w:rFonts w:cstheme="minorHAnsi"/>
+        </w:rPr>
+        <w:t xml:space="preserve">(Number of rows </w:t>
       </w:r>
       <w:r>
         <w:rPr>
@@ -5976,25 +6159,31 @@
         <w:rPr>
           <w:rFonts w:cstheme="minorHAnsi"/>
         </w:rPr>
-        <w:t>1,695,171</w:t>
-      </w:r>
-      <w:r>
-        <w:rPr>
-          <w:rFonts w:cstheme="minorHAnsi"/>
-        </w:rPr>
-        <w:t xml:space="preserve"> * 2000 = </w:t>
-      </w:r>
-      <w:r>
-        <w:rPr>
-          <w:rFonts w:cstheme="minorHAnsi"/>
-        </w:rPr>
-        <w:t>3,390,342,000</w:t>
-      </w:r>
-      <w:r>
-        <w:rPr>
-          <w:rFonts w:cstheme="minorHAnsi"/>
-        </w:rPr>
-        <w:t xml:space="preserve"> (Passwords covered)</w:t>
+        <w:t xml:space="preserve">109,132 </w:t>
+      </w:r>
+      <w:r>
+        <w:rPr>
+          <w:rFonts w:cstheme="minorHAnsi"/>
+        </w:rPr>
+        <w:t xml:space="preserve">* 2000 = </w:t>
+      </w:r>
+      <w:r>
+        <w:rPr>
+          <w:rFonts w:cstheme="minorHAnsi"/>
+        </w:rPr>
+        <w:t>218,264,000</w:t>
+      </w:r>
+      <w:r>
+        <w:rPr>
+          <w:rFonts w:cstheme="minorHAnsi"/>
+        </w:rPr>
+        <w:t xml:space="preserve"> </w:t>
+      </w:r>
+      <w:r>
+        <w:rPr>
+          <w:rFonts w:cstheme="minorHAnsi"/>
+        </w:rPr>
+        <w:t>(Passwords covered)</w:t>
       </w:r>
     </w:p>
     <w:p>
@@ -6040,37 +6229,37 @@
         <w:rPr>
           <w:rFonts w:cstheme="minorHAnsi"/>
         </w:rPr>
-        <w:t>11111111111</w:t>
-      </w:r>
-      <w:r>
-        <w:rPr>
-          <w:rFonts w:cstheme="minorHAnsi"/>
-        </w:rPr>
-        <w:t xml:space="preserve"> - </w:t>
-      </w:r>
-      <w:r>
-        <w:rPr>
-          <w:rFonts w:cstheme="minorHAnsi"/>
-        </w:rPr>
-        <w:t>3,390,342,000</w:t>
-      </w:r>
-      <w:r>
-        <w:rPr>
-          <w:rFonts w:cstheme="minorHAnsi"/>
-        </w:rPr>
-        <w:t xml:space="preserve"> = </w:t>
-      </w:r>
-      <w:r>
-        <w:rPr>
-          <w:rFonts w:cstheme="minorHAnsi"/>
-        </w:rPr>
-        <w:t>7,720,769,111</w:t>
-      </w:r>
-      <w:r>
-        <w:rPr>
-          <w:rFonts w:cstheme="minorHAnsi"/>
-        </w:rPr>
-        <w:t xml:space="preserve"> passwords not in table</w:t>
+        <w:t xml:space="preserve">11111111111 - </w:t>
+      </w:r>
+      <w:r>
+        <w:rPr>
+          <w:rFonts w:cstheme="minorHAnsi"/>
+        </w:rPr>
+        <w:t xml:space="preserve">218,264,000 </w:t>
+      </w:r>
+      <w:r>
+        <w:rPr>
+          <w:rFonts w:cstheme="minorHAnsi"/>
+        </w:rPr>
+        <w:t xml:space="preserve">= </w:t>
+      </w:r>
+      <w:r>
+        <w:rPr>
+          <w:rFonts w:cstheme="minorHAnsi"/>
+        </w:rPr>
+        <w:t>10,892,847,111</w:t>
+      </w:r>
+      <w:r>
+        <w:rPr>
+          <w:rFonts w:cstheme="minorHAnsi"/>
+        </w:rPr>
+        <w:t xml:space="preserve"> </w:t>
+      </w:r>
+      <w:r>
+        <w:rPr>
+          <w:rFonts w:cstheme="minorHAnsi"/>
+        </w:rPr>
+        <w:t>passwords not in table</w:t>
       </w:r>
       <w:r>
         <w:rPr>
@@ -6111,7 +6300,7 @@
           <w:rFonts w:asciiTheme="minorHAnsi" w:hAnsiTheme="minorHAnsi" w:cstheme="minorHAnsi"/>
         </w:rPr>
       </w:pPr>
-      <w:bookmarkStart w:id="17" w:name="_Toc92822232"/>
+      <w:bookmarkStart w:id="17" w:name="_Toc93146094"/>
       <w:r>
         <w:rPr>
           <w:rFonts w:asciiTheme="minorHAnsi" w:hAnsiTheme="minorHAnsi" w:cstheme="minorHAnsi"/>
@@ -6179,7 +6368,7 @@
                     </pic:cNvPicPr>
                   </pic:nvPicPr>
                   <pic:blipFill rotWithShape="1">
-                    <a:blip r:embed="rId7">
+                    <a:blip r:embed="rId6">
                       <a:extLst>
                         <a:ext uri="{28A0092B-C50C-407E-A947-70E740481C1C}">
                           <a14:useLocalDpi xmlns:a14="http://schemas.microsoft.com/office/drawing/2010/main" val="0"/>
@@ -6242,7 +6431,7 @@
                     </pic:cNvPicPr>
                   </pic:nvPicPr>
                   <pic:blipFill>
-                    <a:blip r:embed="rId8">
+                    <a:blip r:embed="rId7">
                       <a:extLst>
                         <a:ext uri="{28A0092B-C50C-407E-A947-70E740481C1C}">
                           <a14:useLocalDpi xmlns:a14="http://schemas.microsoft.com/office/drawing/2010/main" val="0"/>
@@ -6375,7 +6564,21 @@
         <w:rPr>
           <w:rFonts w:cstheme="minorHAnsi"/>
         </w:rPr>
-        <w:t xml:space="preserve">This however does not happen if the password is actually in the rainbow table </w:t>
+        <w:t xml:space="preserve">This however does not happen if the password is </w:t>
+      </w:r>
+      <w:proofErr w:type="gramStart"/>
+      <w:r>
+        <w:rPr>
+          <w:rFonts w:cstheme="minorHAnsi"/>
+        </w:rPr>
+        <w:t>actually in</w:t>
+      </w:r>
+      <w:proofErr w:type="gramEnd"/>
+      <w:r>
+        <w:rPr>
+          <w:rFonts w:cstheme="minorHAnsi"/>
+        </w:rPr>
+        <w:t xml:space="preserve"> the rainbow table </w:t>
       </w:r>
       <w:r>
         <w:rPr>
@@ -6456,7 +6659,7 @@
                     </pic:cNvPicPr>
                   </pic:nvPicPr>
                   <pic:blipFill>
-                    <a:blip r:embed="rId9">
+                    <a:blip r:embed="rId8">
                       <a:extLst>
                         <a:ext uri="{28A0092B-C50C-407E-A947-70E740481C1C}">
                           <a14:useLocalDpi xmlns:a14="http://schemas.microsoft.com/office/drawing/2010/main" val="0"/>
@@ -6541,7 +6744,21 @@
         <w:rPr>
           <w:rFonts w:cstheme="minorHAnsi"/>
         </w:rPr>
-        <w:t xml:space="preserve">his is going to affect the password hash cracking time to varying degrees, depending on multiple factors, where the password is in the rainbow table, if it is in the very last chain this issue could make the time it takes to find it quite substantial, based on the second factor, how many false alarms occur on the journey to the password. If there are many, and like with our example the password is actually located right at the bottom of the table, it will take a substantial amount of time to reach it, likewise this factor also depends on the size of the table in terms of both chain length and row amount, both of these factors can significantly affect the time it takes to crack a given password, and of course the purpose of a rainbow table is to store in memory all possible passwords in a given password space, knowing this, it is likely that this issue could void the hole point of a rainbow table </w:t>
+        <w:t xml:space="preserve">his is going to affect the password hash cracking time to varying degrees, depending on multiple factors, where the password is in the rainbow table, if it is in the very last chain this issue could make the time it takes to find it quite substantial, based on the second factor, how many false alarms occur on the journey to the password. If there are many, and like with our example the password is actually located right at the bottom of the table, it will take a substantial amount of time to reach it, likewise this factor also depends on the size of the table in terms of both chain length and row amount, both of these factors can significantly affect the time it takes to crack a given password, and of course the purpose of a rainbow table is to store in memory all possible passwords in a given password space, knowing this, it is likely that this issue could void the </w:t>
+      </w:r>
+      <w:proofErr w:type="spellStart"/>
+      <w:r>
+        <w:rPr>
+          <w:rFonts w:cstheme="minorHAnsi"/>
+        </w:rPr>
+        <w:t>hole</w:t>
+      </w:r>
+      <w:proofErr w:type="spellEnd"/>
+      <w:r>
+        <w:rPr>
+          <w:rFonts w:cstheme="minorHAnsi"/>
+        </w:rPr>
+        <w:t xml:space="preserve"> point of a rainbow table </w:t>
       </w:r>
       <w:r>
         <w:rPr>
@@ -6667,7 +6884,7 @@
           <w:rFonts w:asciiTheme="minorHAnsi" w:hAnsiTheme="minorHAnsi" w:cstheme="minorHAnsi"/>
         </w:rPr>
       </w:pPr>
-      <w:bookmarkStart w:id="18" w:name="_Toc92822233"/>
+      <w:bookmarkStart w:id="18" w:name="_Toc93146095"/>
       <w:r>
         <w:rPr>
           <w:rFonts w:asciiTheme="minorHAnsi" w:hAnsiTheme="minorHAnsi" w:cstheme="minorHAnsi"/>
@@ -6695,7 +6912,7 @@
           <w:rFonts w:asciiTheme="minorHAnsi" w:hAnsiTheme="minorHAnsi" w:cstheme="minorHAnsi"/>
         </w:rPr>
       </w:pPr>
-      <w:bookmarkStart w:id="19" w:name="_Toc92822234"/>
+      <w:bookmarkStart w:id="19" w:name="_Toc93146096"/>
       <w:r>
         <w:rPr>
           <w:rFonts w:asciiTheme="minorHAnsi" w:hAnsiTheme="minorHAnsi" w:cstheme="minorHAnsi"/>
@@ -6761,7 +6978,7 @@
                     </pic:cNvPicPr>
                   </pic:nvPicPr>
                   <pic:blipFill>
-                    <a:blip r:embed="rId10" cstate="print">
+                    <a:blip r:embed="rId9" cstate="print">
                       <a:extLst>
                         <a:ext uri="{28A0092B-C50C-407E-A947-70E740481C1C}">
                           <a14:useLocalDpi xmlns:a14="http://schemas.microsoft.com/office/drawing/2010/main" val="0"/>
@@ -6815,7 +7032,7 @@
                     </pic:cNvPicPr>
                   </pic:nvPicPr>
                   <pic:blipFill>
-                    <a:blip r:embed="rId11" cstate="print">
+                    <a:blip r:embed="rId10" cstate="print">
                       <a:extLst>
                         <a:ext uri="{28A0092B-C50C-407E-A947-70E740481C1C}">
                           <a14:useLocalDpi xmlns:a14="http://schemas.microsoft.com/office/drawing/2010/main" val="0"/>
@@ -6869,7 +7086,7 @@
                     </pic:cNvPicPr>
                   </pic:nvPicPr>
                   <pic:blipFill>
-                    <a:blip r:embed="rId12" cstate="print">
+                    <a:blip r:embed="rId11" cstate="print">
                       <a:extLst>
                         <a:ext uri="{28A0092B-C50C-407E-A947-70E740481C1C}">
                           <a14:useLocalDpi xmlns:a14="http://schemas.microsoft.com/office/drawing/2010/main" val="0"/>
@@ -7372,7 +7589,14 @@
         <w:rPr>
           <w:rFonts w:cstheme="minorHAnsi"/>
         </w:rPr>
-        <w:t xml:space="preserve"> cracked by rainbow tables, more testing is required to come to </w:t>
+        <w:t xml:space="preserve"> cracked by rainbow tables, more testing is required to </w:t>
+      </w:r>
+      <w:proofErr w:type="gramStart"/>
+      <w:r>
+        <w:rPr>
+          <w:rFonts w:cstheme="minorHAnsi"/>
+        </w:rPr>
+        <w:t xml:space="preserve">come to </w:t>
       </w:r>
       <w:r>
         <w:rPr>
@@ -7380,6 +7604,7 @@
         </w:rPr>
         <w:t>a conclusion</w:t>
       </w:r>
+      <w:proofErr w:type="gramEnd"/>
       <w:r>
         <w:rPr>
           <w:rFonts w:cstheme="minorHAnsi"/>
@@ -7403,30 +7628,35 @@
     </w:p>
     <w:p>
       <w:pPr>
-        <w:rPr>
-          <w:rFonts w:cstheme="minorHAnsi"/>
-        </w:rPr>
-      </w:pPr>
-    </w:p>
-    <w:p>
-      <w:pPr>
         <w:pStyle w:val="Heading3"/>
         <w:rPr>
           <w:rFonts w:asciiTheme="minorHAnsi" w:hAnsiTheme="minorHAnsi" w:cstheme="minorHAnsi"/>
         </w:rPr>
       </w:pPr>
-      <w:bookmarkStart w:id="20" w:name="_Toc92822235"/>
+      <w:bookmarkStart w:id="20" w:name="_Toc93146097"/>
       <w:r>
         <w:rPr>
           <w:rFonts w:asciiTheme="minorHAnsi" w:hAnsiTheme="minorHAnsi" w:cstheme="minorHAnsi"/>
         </w:rPr>
         <w:lastRenderedPageBreak/>
-        <w:t xml:space="preserve">Cracking </w:t>
+        <w:t>Cracking</w:t>
       </w:r>
       <w:r>
         <w:rPr>
           <w:rFonts w:asciiTheme="minorHAnsi" w:hAnsiTheme="minorHAnsi" w:cstheme="minorHAnsi"/>
         </w:rPr>
+        <w:t xml:space="preserve"> 5-digit to</w:t>
+      </w:r>
+      <w:r>
+        <w:rPr>
+          <w:rFonts w:asciiTheme="minorHAnsi" w:hAnsiTheme="minorHAnsi" w:cstheme="minorHAnsi"/>
+        </w:rPr>
+        <w:t xml:space="preserve"> </w:t>
+      </w:r>
+      <w:r>
+        <w:rPr>
+          <w:rFonts w:asciiTheme="minorHAnsi" w:hAnsiTheme="minorHAnsi" w:cstheme="minorHAnsi"/>
+        </w:rPr>
         <w:t>8</w:t>
       </w:r>
       <w:r>
@@ -7439,26 +7669,58 @@
         <w:rPr>
           <w:rFonts w:asciiTheme="minorHAnsi" w:hAnsiTheme="minorHAnsi" w:cstheme="minorHAnsi"/>
         </w:rPr>
-        <w:t>, comparison with brute forcing</w:t>
+        <w:t>,</w:t>
+      </w:r>
+      <w:r>
+        <w:rPr>
+          <w:rFonts w:asciiTheme="minorHAnsi" w:hAnsiTheme="minorHAnsi" w:cstheme="minorHAnsi"/>
+        </w:rPr>
+        <w:t xml:space="preserve"> and a</w:t>
+      </w:r>
+      <w:r>
+        <w:rPr>
+          <w:rFonts w:asciiTheme="minorHAnsi" w:hAnsiTheme="minorHAnsi" w:cstheme="minorHAnsi"/>
+        </w:rPr>
+        <w:t xml:space="preserve"> comparison with brute forcing</w:t>
       </w:r>
       <w:bookmarkEnd w:id="20"/>
     </w:p>
     <w:tbl>
       <w:tblPr>
         <w:tblStyle w:val="TableGrid"/>
-        <w:tblW w:w="0" w:type="auto"/>
+        <w:tblW w:w="10632" w:type="dxa"/>
+        <w:tblInd w:w="-856" w:type="dxa"/>
         <w:tblLook w:val="04A0" w:firstRow="1" w:lastRow="0" w:firstColumn="1" w:lastColumn="0" w:noHBand="0" w:noVBand="1"/>
       </w:tblPr>
       <w:tblGrid>
-        <w:gridCol w:w="2337"/>
-        <w:gridCol w:w="2337"/>
-        <w:gridCol w:w="2338"/>
-        <w:gridCol w:w="2338"/>
+        <w:gridCol w:w="4773"/>
+        <w:gridCol w:w="1109"/>
+        <w:gridCol w:w="1915"/>
+        <w:gridCol w:w="1834"/>
+        <w:gridCol w:w="1001"/>
       </w:tblGrid>
       <w:tr>
         <w:tc>
           <w:tcPr>
-            <w:tcW w:w="2337" w:type="dxa"/>
+            <w:tcW w:w="4773" w:type="dxa"/>
+          </w:tcPr>
+          <w:p>
+            <w:pPr>
+              <w:rPr>
+                <w:rFonts w:cstheme="minorHAnsi"/>
+              </w:rPr>
+            </w:pPr>
+            <w:r>
+              <w:rPr>
+                <w:rFonts w:cstheme="minorHAnsi"/>
+              </w:rPr>
+              <w:t>Hash</w:t>
+            </w:r>
+          </w:p>
+        </w:tc>
+        <w:tc>
+          <w:tcPr>
+            <w:tcW w:w="1109" w:type="dxa"/>
           </w:tcPr>
           <w:p>
             <w:pPr>
@@ -7476,55 +7738,43 @@
         </w:tc>
         <w:tc>
           <w:tcPr>
-            <w:tcW w:w="2337" w:type="dxa"/>
-          </w:tcPr>
-          <w:p>
-            <w:pPr>
-              <w:rPr>
-                <w:rFonts w:cstheme="minorHAnsi"/>
-              </w:rPr>
-            </w:pPr>
-            <w:r>
-              <w:rPr>
-                <w:rFonts w:cstheme="minorHAnsi"/>
-              </w:rPr>
-              <w:t>Brute force Time to crack</w:t>
-            </w:r>
-            <w:r>
-              <w:rPr>
-                <w:rFonts w:cstheme="minorHAnsi"/>
-              </w:rPr>
-              <w:t xml:space="preserve"> ns/sec</w:t>
-            </w:r>
-          </w:p>
-        </w:tc>
-        <w:tc>
-          <w:tcPr>
-            <w:tcW w:w="2338" w:type="dxa"/>
-          </w:tcPr>
-          <w:p>
-            <w:pPr>
-              <w:rPr>
-                <w:rFonts w:cstheme="minorHAnsi"/>
-              </w:rPr>
-            </w:pPr>
-            <w:r>
-              <w:rPr>
-                <w:rFonts w:cstheme="minorHAnsi"/>
-              </w:rPr>
-              <w:t>Rainbow table Time to crack</w:t>
-            </w:r>
-            <w:r>
-              <w:rPr>
-                <w:rFonts w:cstheme="minorHAnsi"/>
-              </w:rPr>
-              <w:t xml:space="preserve"> ns/sec</w:t>
-            </w:r>
-          </w:p>
-        </w:tc>
-        <w:tc>
-          <w:tcPr>
-            <w:tcW w:w="2338" w:type="dxa"/>
+            <w:tcW w:w="1915" w:type="dxa"/>
+          </w:tcPr>
+          <w:p>
+            <w:pPr>
+              <w:rPr>
+                <w:rFonts w:cstheme="minorHAnsi"/>
+              </w:rPr>
+            </w:pPr>
+            <w:r>
+              <w:rPr>
+                <w:rFonts w:cstheme="minorHAnsi"/>
+              </w:rPr>
+              <w:t>Brute force Time to crack ns/sec</w:t>
+            </w:r>
+          </w:p>
+        </w:tc>
+        <w:tc>
+          <w:tcPr>
+            <w:tcW w:w="1834" w:type="dxa"/>
+          </w:tcPr>
+          <w:p>
+            <w:pPr>
+              <w:rPr>
+                <w:rFonts w:cstheme="minorHAnsi"/>
+              </w:rPr>
+            </w:pPr>
+            <w:r>
+              <w:rPr>
+                <w:rFonts w:cstheme="minorHAnsi"/>
+              </w:rPr>
+              <w:t>Rainbow table Time to crack ns/sec</w:t>
+            </w:r>
+          </w:p>
+        </w:tc>
+        <w:tc>
+          <w:tcPr>
+            <w:tcW w:w="1001" w:type="dxa"/>
           </w:tcPr>
           <w:p>
             <w:pPr>
@@ -7544,25 +7794,50 @@
       <w:tr>
         <w:tc>
           <w:tcPr>
-            <w:tcW w:w="2337" w:type="dxa"/>
-          </w:tcPr>
-          <w:p>
-            <w:pPr>
-              <w:rPr>
-                <w:rFonts w:cstheme="minorHAnsi"/>
-              </w:rPr>
-            </w:pPr>
-            <w:r>
-              <w:rPr>
-                <w:rFonts w:cstheme="minorHAnsi"/>
-              </w:rPr>
-              <w:t>12345678</w:t>
-            </w:r>
-          </w:p>
-        </w:tc>
-        <w:tc>
-          <w:tcPr>
-            <w:tcW w:w="2337" w:type="dxa"/>
+            <w:tcW w:w="4773" w:type="dxa"/>
+          </w:tcPr>
+          <w:p>
+            <w:pPr>
+              <w:rPr>
+                <w:rFonts w:eastAsia="Times New Roman"/>
+              </w:rPr>
+            </w:pPr>
+            <w:r>
+              <w:rPr>
+                <w:rFonts w:eastAsia="Times New Roman"/>
+              </w:rPr>
+              <w:t>fe635ae88967693bc7e7eead87906e62e472c52f</w:t>
+            </w:r>
+          </w:p>
+          <w:p>
+            <w:pPr>
+              <w:rPr>
+                <w:rFonts w:cstheme="minorHAnsi"/>
+              </w:rPr>
+            </w:pPr>
+          </w:p>
+        </w:tc>
+        <w:tc>
+          <w:tcPr>
+            <w:tcW w:w="1109" w:type="dxa"/>
+          </w:tcPr>
+          <w:p>
+            <w:pPr>
+              <w:rPr>
+                <w:rFonts w:cstheme="minorHAnsi"/>
+              </w:rPr>
+            </w:pPr>
+            <w:r>
+              <w:rPr>
+                <w:rFonts w:cstheme="minorHAnsi"/>
+              </w:rPr>
+              <w:t>187494</w:t>
+            </w:r>
+          </w:p>
+        </w:tc>
+        <w:tc>
+          <w:tcPr>
+            <w:tcW w:w="1915" w:type="dxa"/>
           </w:tcPr>
           <w:p>
             <w:pPr>
@@ -7576,7 +7851,7 @@
                 <w:rFonts w:cstheme="minorHAnsi"/>
                 <w:color w:val="FF0000"/>
               </w:rPr>
-              <w:t>15979122200 ns</w:t>
+              <w:t>290879801 ns</w:t>
             </w:r>
             <w:r>
               <w:rPr>
@@ -7590,27 +7865,28 @@
             <w:pPr>
               <w:rPr>
                 <w:rFonts w:cstheme="minorHAnsi"/>
-              </w:rPr>
-            </w:pPr>
-            <w:r>
-              <w:rPr>
-                <w:rFonts w:cstheme="minorHAnsi"/>
                 <w:color w:val="FF0000"/>
               </w:rPr>
-              <w:t>15.9791222</w:t>
-            </w:r>
+            </w:pPr>
             <w:r>
               <w:rPr>
                 <w:rFonts w:cstheme="minorHAnsi"/>
                 <w:color w:val="FF0000"/>
               </w:rPr>
+              <w:t>0.290879801</w:t>
+            </w:r>
+            <w:r>
+              <w:rPr>
+                <w:rFonts w:cstheme="minorHAnsi"/>
+                <w:color w:val="FF0000"/>
+              </w:rPr>
               <w:t xml:space="preserve"> sec</w:t>
             </w:r>
           </w:p>
         </w:tc>
         <w:tc>
           <w:tcPr>
-            <w:tcW w:w="2338" w:type="dxa"/>
+            <w:tcW w:w="1834" w:type="dxa"/>
           </w:tcPr>
           <w:p>
             <w:pPr>
@@ -7624,41 +7900,42 @@
                 <w:rFonts w:cstheme="minorHAnsi"/>
                 <w:color w:val="00B050"/>
               </w:rPr>
-              <w:t>1174027600 ns</w:t>
+              <w:t>255148100 ns</w:t>
             </w:r>
             <w:r>
               <w:rPr>
                 <w:rFonts w:cstheme="minorHAnsi"/>
                 <w:color w:val="00B050"/>
               </w:rPr>
-              <w:t xml:space="preserve"> </w:t>
-            </w:r>
-            <w:r>
+              <w:t xml:space="preserve"> /</w:t>
+            </w:r>
+          </w:p>
+          <w:p>
+            <w:pPr>
               <w:rPr>
                 <w:rFonts w:cstheme="minorHAnsi"/>
                 <w:color w:val="00B050"/>
               </w:rPr>
-              <w:t>/</w:t>
-            </w:r>
-          </w:p>
-          <w:p>
-            <w:pPr>
-              <w:rPr>
-                <w:rFonts w:cstheme="minorHAnsi"/>
-              </w:rPr>
             </w:pPr>
             <w:r>
               <w:rPr>
                 <w:rFonts w:cstheme="minorHAnsi"/>
                 <w:color w:val="00B050"/>
               </w:rPr>
-              <w:t>1.1740276 sec</w:t>
-            </w:r>
-          </w:p>
-        </w:tc>
-        <w:tc>
-          <w:tcPr>
-            <w:tcW w:w="2338" w:type="dxa"/>
+              <w:t>0.2551481</w:t>
+            </w:r>
+            <w:r>
+              <w:rPr>
+                <w:rFonts w:cstheme="minorHAnsi"/>
+                <w:color w:val="00B050"/>
+              </w:rPr>
+              <w:t xml:space="preserve"> sec</w:t>
+            </w:r>
+          </w:p>
+        </w:tc>
+        <w:tc>
+          <w:tcPr>
+            <w:tcW w:w="1001" w:type="dxa"/>
           </w:tcPr>
           <w:p>
             <w:pPr>
@@ -7678,25 +7955,50 @@
       <w:tr>
         <w:tc>
           <w:tcPr>
-            <w:tcW w:w="2337" w:type="dxa"/>
-          </w:tcPr>
-          <w:p>
-            <w:pPr>
-              <w:rPr>
-                <w:rFonts w:cstheme="minorHAnsi"/>
-              </w:rPr>
-            </w:pPr>
-            <w:r>
-              <w:rPr>
-                <w:rFonts w:cstheme="minorHAnsi"/>
-              </w:rPr>
-              <w:t>74958472</w:t>
-            </w:r>
-          </w:p>
-        </w:tc>
-        <w:tc>
-          <w:tcPr>
-            <w:tcW w:w="2337" w:type="dxa"/>
+            <w:tcW w:w="4773" w:type="dxa"/>
+          </w:tcPr>
+          <w:p>
+            <w:pPr>
+              <w:rPr>
+                <w:rFonts w:eastAsia="Times New Roman"/>
+              </w:rPr>
+            </w:pPr>
+            <w:r>
+              <w:rPr>
+                <w:rFonts w:eastAsia="Times New Roman"/>
+              </w:rPr>
+              <w:t>3ac2d907663deccd843f9bbcf0c63bd3ad885a0e</w:t>
+            </w:r>
+          </w:p>
+          <w:p>
+            <w:pPr>
+              <w:rPr>
+                <w:rFonts w:cstheme="minorHAnsi"/>
+              </w:rPr>
+            </w:pPr>
+          </w:p>
+        </w:tc>
+        <w:tc>
+          <w:tcPr>
+            <w:tcW w:w="1109" w:type="dxa"/>
+          </w:tcPr>
+          <w:p>
+            <w:pPr>
+              <w:rPr>
+                <w:rFonts w:cstheme="minorHAnsi"/>
+              </w:rPr>
+            </w:pPr>
+            <w:r>
+              <w:rPr>
+                <w:rFonts w:cstheme="minorHAnsi"/>
+              </w:rPr>
+              <w:t>940376</w:t>
+            </w:r>
+          </w:p>
+        </w:tc>
+        <w:tc>
+          <w:tcPr>
+            <w:tcW w:w="1915" w:type="dxa"/>
           </w:tcPr>
           <w:p>
             <w:pPr>
@@ -7710,7 +8012,7 @@
                 <w:rFonts w:cstheme="minorHAnsi"/>
                 <w:color w:val="FF0000"/>
               </w:rPr>
-              <w:t>57787475900 ns</w:t>
+              <w:t>743803200 ns</w:t>
             </w:r>
             <w:r>
               <w:rPr>
@@ -7724,20 +8026,28 @@
             <w:pPr>
               <w:rPr>
                 <w:rFonts w:cstheme="minorHAnsi"/>
-              </w:rPr>
-            </w:pPr>
-            <w:r>
-              <w:rPr>
-                <w:rFonts w:cstheme="minorHAnsi"/>
                 <w:color w:val="FF0000"/>
               </w:rPr>
-              <w:t>57.7874759 sec</w:t>
-            </w:r>
-          </w:p>
-        </w:tc>
-        <w:tc>
-          <w:tcPr>
-            <w:tcW w:w="2338" w:type="dxa"/>
+            </w:pPr>
+            <w:r>
+              <w:rPr>
+                <w:rFonts w:cstheme="minorHAnsi"/>
+                <w:color w:val="FF0000"/>
+              </w:rPr>
+              <w:t>0.7438032</w:t>
+            </w:r>
+            <w:r>
+              <w:rPr>
+                <w:rFonts w:cstheme="minorHAnsi"/>
+                <w:color w:val="FF0000"/>
+              </w:rPr>
+              <w:t xml:space="preserve"> sec</w:t>
+            </w:r>
+          </w:p>
+        </w:tc>
+        <w:tc>
+          <w:tcPr>
+            <w:tcW w:w="1834" w:type="dxa"/>
           </w:tcPr>
           <w:p>
             <w:pPr>
@@ -7751,7 +8061,7 @@
                 <w:rFonts w:cstheme="minorHAnsi"/>
                 <w:color w:val="00B050"/>
               </w:rPr>
-              <w:t>10623645800 ns</w:t>
+              <w:t>11940300 ns</w:t>
             </w:r>
             <w:r>
               <w:rPr>
@@ -7772,20 +8082,28 @@
             <w:pPr>
               <w:rPr>
                 <w:rFonts w:cstheme="minorHAnsi"/>
-              </w:rPr>
-            </w:pPr>
-            <w:r>
-              <w:rPr>
-                <w:rFonts w:cstheme="minorHAnsi"/>
                 <w:color w:val="00B050"/>
               </w:rPr>
-              <w:t>10.6236458 sec</w:t>
-            </w:r>
-          </w:p>
-        </w:tc>
-        <w:tc>
-          <w:tcPr>
-            <w:tcW w:w="2338" w:type="dxa"/>
+            </w:pPr>
+            <w:r>
+              <w:rPr>
+                <w:rFonts w:cstheme="minorHAnsi"/>
+                <w:color w:val="00B050"/>
+              </w:rPr>
+              <w:t>0.0119403</w:t>
+            </w:r>
+            <w:r>
+              <w:rPr>
+                <w:rFonts w:cstheme="minorHAnsi"/>
+                <w:color w:val="00B050"/>
+              </w:rPr>
+              <w:t xml:space="preserve"> sec</w:t>
+            </w:r>
+          </w:p>
+        </w:tc>
+        <w:tc>
+          <w:tcPr>
+            <w:tcW w:w="1001" w:type="dxa"/>
           </w:tcPr>
           <w:p>
             <w:pPr>
@@ -7805,25 +8123,50 @@
       <w:tr>
         <w:tc>
           <w:tcPr>
-            <w:tcW w:w="2337" w:type="dxa"/>
-          </w:tcPr>
-          <w:p>
-            <w:pPr>
-              <w:rPr>
-                <w:rFonts w:cstheme="minorHAnsi"/>
-              </w:rPr>
-            </w:pPr>
-            <w:r>
-              <w:rPr>
-                <w:rFonts w:cstheme="minorHAnsi"/>
-              </w:rPr>
-              <w:t>99999999</w:t>
-            </w:r>
-          </w:p>
-        </w:tc>
-        <w:tc>
-          <w:tcPr>
-            <w:tcW w:w="2337" w:type="dxa"/>
+            <w:tcW w:w="4773" w:type="dxa"/>
+          </w:tcPr>
+          <w:p>
+            <w:pPr>
+              <w:rPr>
+                <w:rFonts w:eastAsia="Times New Roman"/>
+              </w:rPr>
+            </w:pPr>
+            <w:r>
+              <w:rPr>
+                <w:rFonts w:eastAsia="Times New Roman"/>
+              </w:rPr>
+              <w:t>3557c095ed6c16a90febda48d6b3a4490107b0d9</w:t>
+            </w:r>
+          </w:p>
+          <w:p>
+            <w:pPr>
+              <w:rPr>
+                <w:rFonts w:eastAsia="Times New Roman"/>
+              </w:rPr>
+            </w:pPr>
+          </w:p>
+        </w:tc>
+        <w:tc>
+          <w:tcPr>
+            <w:tcW w:w="1109" w:type="dxa"/>
+          </w:tcPr>
+          <w:p>
+            <w:pPr>
+              <w:rPr>
+                <w:rFonts w:cstheme="minorHAnsi"/>
+              </w:rPr>
+            </w:pPr>
+            <w:r>
+              <w:rPr>
+                <w:rFonts w:cstheme="minorHAnsi"/>
+              </w:rPr>
+              <w:t>1098368</w:t>
+            </w:r>
+          </w:p>
+        </w:tc>
+        <w:tc>
+          <w:tcPr>
+            <w:tcW w:w="1915" w:type="dxa"/>
           </w:tcPr>
           <w:p>
             <w:pPr>
@@ -7837,27 +8180,42 @@
                 <w:rFonts w:cstheme="minorHAnsi"/>
                 <w:color w:val="FF0000"/>
               </w:rPr>
-              <w:t>74021610800 ns /</w:t>
-            </w:r>
-          </w:p>
-          <w:p>
-            <w:pPr>
-              <w:rPr>
-                <w:rFonts w:cstheme="minorHAnsi"/>
-              </w:rPr>
-            </w:pPr>
+              <w:t>1483904600 ns</w:t>
+            </w:r>
             <w:r>
               <w:rPr>
                 <w:rFonts w:cstheme="minorHAnsi"/>
                 <w:color w:val="FF0000"/>
               </w:rPr>
-              <w:t>74.0216108 sec</w:t>
-            </w:r>
-          </w:p>
-        </w:tc>
-        <w:tc>
-          <w:tcPr>
-            <w:tcW w:w="2338" w:type="dxa"/>
+              <w:t xml:space="preserve"> /</w:t>
+            </w:r>
+          </w:p>
+          <w:p>
+            <w:pPr>
+              <w:rPr>
+                <w:rFonts w:cstheme="minorHAnsi"/>
+                <w:color w:val="FF0000"/>
+              </w:rPr>
+            </w:pPr>
+            <w:r>
+              <w:rPr>
+                <w:rFonts w:cstheme="minorHAnsi"/>
+                <w:color w:val="FF0000"/>
+              </w:rPr>
+              <w:t>1.4839046</w:t>
+            </w:r>
+            <w:r>
+              <w:rPr>
+                <w:rFonts w:cstheme="minorHAnsi"/>
+                <w:color w:val="FF0000"/>
+              </w:rPr>
+              <w:t xml:space="preserve"> sec</w:t>
+            </w:r>
+          </w:p>
+        </w:tc>
+        <w:tc>
+          <w:tcPr>
+            <w:tcW w:w="1834" w:type="dxa"/>
           </w:tcPr>
           <w:p>
             <w:pPr>
@@ -7871,13 +8229,180 @@
                 <w:rFonts w:cstheme="minorHAnsi"/>
                 <w:color w:val="00B050"/>
               </w:rPr>
-              <w:t>7511336300 ns</w:t>
+              <w:t>933376900 ns</w:t>
             </w:r>
             <w:r>
               <w:rPr>
                 <w:rFonts w:cstheme="minorHAnsi"/>
                 <w:color w:val="00B050"/>
               </w:rPr>
+              <w:cr/>
+            </w:r>
+            <w:r>
+              <w:rPr>
+                <w:rFonts w:cstheme="minorHAnsi"/>
+                <w:color w:val="00B050"/>
+              </w:rPr>
+              <w:t xml:space="preserve"> /</w:t>
+            </w:r>
+            <w:r>
+              <w:rPr>
+                <w:rFonts w:cstheme="minorHAnsi"/>
+                <w:color w:val="00B050"/>
+              </w:rPr>
+              <w:br/>
+            </w:r>
+            <w:r>
+              <w:rPr>
+                <w:rFonts w:cstheme="minorHAnsi"/>
+                <w:color w:val="00B050"/>
+              </w:rPr>
+              <w:t>0.9333769</w:t>
+            </w:r>
+            <w:r>
+              <w:rPr>
+                <w:rFonts w:cstheme="minorHAnsi"/>
+                <w:color w:val="00B050"/>
+              </w:rPr>
+              <w:t xml:space="preserve"> sec</w:t>
+            </w:r>
+          </w:p>
+        </w:tc>
+        <w:tc>
+          <w:tcPr>
+            <w:tcW w:w="1001" w:type="dxa"/>
+          </w:tcPr>
+          <w:p>
+            <w:pPr>
+              <w:rPr>
+                <w:rFonts w:cstheme="minorHAnsi"/>
+              </w:rPr>
+            </w:pPr>
+            <w:r>
+              <w:rPr>
+                <w:rFonts w:cstheme="minorHAnsi"/>
+              </w:rPr>
+              <w:t>Yes</w:t>
+            </w:r>
+          </w:p>
+        </w:tc>
+      </w:tr>
+      <w:tr>
+        <w:tc>
+          <w:tcPr>
+            <w:tcW w:w="4773" w:type="dxa"/>
+          </w:tcPr>
+          <w:p>
+            <w:pPr>
+              <w:rPr>
+                <w:rFonts w:eastAsia="Times New Roman"/>
+              </w:rPr>
+            </w:pPr>
+            <w:r>
+              <w:rPr>
+                <w:rFonts w:eastAsia="Times New Roman"/>
+              </w:rPr>
+              <w:t>85e04129ed328d4a2b3eedabca74d08b3e6badc1</w:t>
+            </w:r>
+          </w:p>
+          <w:p>
+            <w:pPr>
+              <w:rPr>
+                <w:rFonts w:eastAsia="Times New Roman"/>
+              </w:rPr>
+            </w:pPr>
+          </w:p>
+        </w:tc>
+        <w:tc>
+          <w:tcPr>
+            <w:tcW w:w="1109" w:type="dxa"/>
+          </w:tcPr>
+          <w:p>
+            <w:pPr>
+              <w:rPr>
+                <w:rFonts w:cstheme="minorHAnsi"/>
+              </w:rPr>
+            </w:pPr>
+            <w:r>
+              <w:rPr>
+                <w:rFonts w:cstheme="minorHAnsi"/>
+              </w:rPr>
+              <w:t>0987593</w:t>
+            </w:r>
+          </w:p>
+        </w:tc>
+        <w:tc>
+          <w:tcPr>
+            <w:tcW w:w="1915" w:type="dxa"/>
+          </w:tcPr>
+          <w:p>
+            <w:pPr>
+              <w:rPr>
+                <w:rFonts w:cstheme="minorHAnsi"/>
+                <w:color w:val="FF0000"/>
+              </w:rPr>
+            </w:pPr>
+            <w:r>
+              <w:rPr>
+                <w:rFonts w:cstheme="minorHAnsi"/>
+                <w:color w:val="FF0000"/>
+              </w:rPr>
+              <w:t>1413957300 ns</w:t>
+            </w:r>
+            <w:r>
+              <w:rPr>
+                <w:rFonts w:cstheme="minorHAnsi"/>
+                <w:color w:val="FF0000"/>
+              </w:rPr>
+              <w:t xml:space="preserve"> /</w:t>
+            </w:r>
+          </w:p>
+          <w:p>
+            <w:pPr>
+              <w:rPr>
+                <w:rFonts w:cstheme="minorHAnsi"/>
+                <w:color w:val="FF0000"/>
+              </w:rPr>
+            </w:pPr>
+            <w:r>
+              <w:rPr>
+                <w:rFonts w:cstheme="minorHAnsi"/>
+                <w:color w:val="FF0000"/>
+              </w:rPr>
+              <w:t>1.4139573</w:t>
+            </w:r>
+            <w:r>
+              <w:rPr>
+                <w:rFonts w:cstheme="minorHAnsi"/>
+                <w:color w:val="FF0000"/>
+              </w:rPr>
+              <w:t xml:space="preserve"> sec</w:t>
+            </w:r>
+          </w:p>
+        </w:tc>
+        <w:tc>
+          <w:tcPr>
+            <w:tcW w:w="1834" w:type="dxa"/>
+          </w:tcPr>
+          <w:p>
+            <w:pPr>
+              <w:rPr>
+                <w:rFonts w:cstheme="minorHAnsi"/>
+                <w:color w:val="00B050"/>
+              </w:rPr>
+            </w:pPr>
+            <w:r>
+              <w:rPr>
+                <w:rFonts w:cstheme="minorHAnsi"/>
+                <w:color w:val="00B050"/>
+              </w:rPr>
+              <w:t>855116800 ns</w:t>
+            </w:r>
+            <w:r>
+              <w:rPr>
+                <w:rFonts w:cstheme="minorHAnsi"/>
+                <w:color w:val="00B050"/>
+              </w:rPr>
               <w:t xml:space="preserve"> </w:t>
             </w:r>
             <w:r>
@@ -7892,20 +8417,28 @@
             <w:pPr>
               <w:rPr>
                 <w:rFonts w:cstheme="minorHAnsi"/>
-              </w:rPr>
-            </w:pPr>
-            <w:r>
-              <w:rPr>
-                <w:rFonts w:cstheme="minorHAnsi"/>
                 <w:color w:val="00B050"/>
               </w:rPr>
-              <w:t>7.5113363</w:t>
-            </w:r>
-          </w:p>
-        </w:tc>
-        <w:tc>
-          <w:tcPr>
-            <w:tcW w:w="2338" w:type="dxa"/>
+            </w:pPr>
+            <w:r>
+              <w:rPr>
+                <w:rFonts w:cstheme="minorHAnsi"/>
+                <w:color w:val="00B050"/>
+              </w:rPr>
+              <w:t>0.8551168</w:t>
+            </w:r>
+            <w:r>
+              <w:rPr>
+                <w:rFonts w:cstheme="minorHAnsi"/>
+                <w:color w:val="00B050"/>
+              </w:rPr>
+              <w:t xml:space="preserve"> sec</w:t>
+            </w:r>
+          </w:p>
+        </w:tc>
+        <w:tc>
+          <w:tcPr>
+            <w:tcW w:w="1001" w:type="dxa"/>
           </w:tcPr>
           <w:p>
             <w:pPr>
@@ -7918,6 +8451,967 @@
                 <w:rFonts w:cstheme="minorHAnsi"/>
               </w:rPr>
               <w:t>Yes</w:t>
+            </w:r>
+          </w:p>
+        </w:tc>
+      </w:tr>
+      <w:tr>
+        <w:tc>
+          <w:tcPr>
+            <w:tcW w:w="4773" w:type="dxa"/>
+          </w:tcPr>
+          <w:p>
+            <w:pPr>
+              <w:rPr>
+                <w:rFonts w:ascii="Times New Roman" w:eastAsia="Times New Roman" w:hAnsi="Times New Roman"/>
+                <w:color w:val="FF9900"/>
+                <w:sz w:val="144"/>
+                <w:szCs w:val="144"/>
+              </w:rPr>
+            </w:pPr>
+            <w:r>
+              <w:rPr>
+                <w:rFonts w:eastAsia="Times New Roman"/>
+              </w:rPr>
+              <w:t>70352f41061eda4ff3c322094af068ba70c3b38b</w:t>
+            </w:r>
+          </w:p>
+          <w:p>
+            <w:pPr>
+              <w:rPr>
+                <w:rFonts w:eastAsia="Times New Roman"/>
+              </w:rPr>
+            </w:pPr>
+          </w:p>
+        </w:tc>
+        <w:tc>
+          <w:tcPr>
+            <w:tcW w:w="1109" w:type="dxa"/>
+          </w:tcPr>
+          <w:p>
+            <w:pPr>
+              <w:rPr>
+                <w:rFonts w:cstheme="minorHAnsi"/>
+              </w:rPr>
+            </w:pPr>
+            <w:r>
+              <w:rPr>
+                <w:rFonts w:cstheme="minorHAnsi"/>
+              </w:rPr>
+              <w:t>00000000</w:t>
+            </w:r>
+          </w:p>
+        </w:tc>
+        <w:tc>
+          <w:tcPr>
+            <w:tcW w:w="1915" w:type="dxa"/>
+          </w:tcPr>
+          <w:p>
+            <w:pPr>
+              <w:rPr>
+                <w:rFonts w:cstheme="minorHAnsi"/>
+                <w:color w:val="FF0000"/>
+              </w:rPr>
+            </w:pPr>
+            <w:r>
+              <w:rPr>
+                <w:rFonts w:cstheme="minorHAnsi"/>
+                <w:color w:val="FF0000"/>
+              </w:rPr>
+              <w:t>7502602400 ns</w:t>
+            </w:r>
+            <w:r>
+              <w:rPr>
+                <w:rFonts w:cstheme="minorHAnsi"/>
+                <w:color w:val="FF0000"/>
+              </w:rPr>
+              <w:t xml:space="preserve"> /</w:t>
+            </w:r>
+          </w:p>
+          <w:p>
+            <w:pPr>
+              <w:rPr>
+                <w:rFonts w:cstheme="minorHAnsi"/>
+                <w:color w:val="FF0000"/>
+              </w:rPr>
+            </w:pPr>
+            <w:r>
+              <w:rPr>
+                <w:rFonts w:cstheme="minorHAnsi"/>
+                <w:color w:val="FF0000"/>
+              </w:rPr>
+              <w:t>7.5026024</w:t>
+            </w:r>
+            <w:r>
+              <w:rPr>
+                <w:rFonts w:cstheme="minorHAnsi"/>
+                <w:color w:val="FF0000"/>
+              </w:rPr>
+              <w:t xml:space="preserve"> sec</w:t>
+            </w:r>
+          </w:p>
+        </w:tc>
+        <w:tc>
+          <w:tcPr>
+            <w:tcW w:w="1834" w:type="dxa"/>
+          </w:tcPr>
+          <w:p>
+            <w:pPr>
+              <w:rPr>
+                <w:rFonts w:cstheme="minorHAnsi"/>
+                <w:color w:val="00B050"/>
+              </w:rPr>
+            </w:pPr>
+            <w:r>
+              <w:rPr>
+                <w:rFonts w:cstheme="minorHAnsi"/>
+                <w:color w:val="00B050"/>
+              </w:rPr>
+              <w:t>1658254300 ns</w:t>
+            </w:r>
+            <w:r>
+              <w:rPr>
+                <w:rFonts w:cstheme="minorHAnsi"/>
+                <w:color w:val="00B050"/>
+              </w:rPr>
+              <w:t xml:space="preserve"> </w:t>
+            </w:r>
+            <w:r>
+              <w:rPr>
+                <w:rFonts w:cstheme="minorHAnsi"/>
+                <w:color w:val="00B050"/>
+              </w:rPr>
+              <w:t>/</w:t>
+            </w:r>
+          </w:p>
+          <w:p>
+            <w:pPr>
+              <w:rPr>
+                <w:rFonts w:cstheme="minorHAnsi"/>
+                <w:color w:val="00B050"/>
+              </w:rPr>
+            </w:pPr>
+            <w:r>
+              <w:rPr>
+                <w:rFonts w:cstheme="minorHAnsi"/>
+                <w:color w:val="00B050"/>
+              </w:rPr>
+              <w:t>1.6582543</w:t>
+            </w:r>
+            <w:r>
+              <w:rPr>
+                <w:rFonts w:cstheme="minorHAnsi"/>
+                <w:color w:val="00B050"/>
+              </w:rPr>
+              <w:t xml:space="preserve"> sec</w:t>
+            </w:r>
+          </w:p>
+        </w:tc>
+        <w:tc>
+          <w:tcPr>
+            <w:tcW w:w="1001" w:type="dxa"/>
+          </w:tcPr>
+          <w:p>
+            <w:pPr>
+              <w:rPr>
+                <w:rFonts w:cstheme="minorHAnsi"/>
+              </w:rPr>
+            </w:pPr>
+            <w:r>
+              <w:rPr>
+                <w:rFonts w:cstheme="minorHAnsi"/>
+              </w:rPr>
+              <w:t>Yes</w:t>
+            </w:r>
+          </w:p>
+        </w:tc>
+      </w:tr>
+      <w:tr>
+        <w:tc>
+          <w:tcPr>
+            <w:tcW w:w="4773" w:type="dxa"/>
+          </w:tcPr>
+          <w:p>
+            <w:pPr>
+              <w:rPr>
+                <w:rFonts w:eastAsia="Times New Roman"/>
+              </w:rPr>
+            </w:pPr>
+            <w:r>
+              <w:rPr>
+                <w:rFonts w:eastAsia="Times New Roman"/>
+              </w:rPr>
+              <w:t>052bd5b02559d1270866c5626538e720cec0c135</w:t>
+            </w:r>
+          </w:p>
+          <w:p>
+            <w:pPr>
+              <w:rPr>
+                <w:rFonts w:ascii="Courier New" w:eastAsia="Times New Roman" w:hAnsi="Courier New" w:cs="Courier New"/>
+                <w:b/>
+                <w:bCs/>
+                <w:sz w:val="28"/>
+                <w:szCs w:val="28"/>
+              </w:rPr>
+            </w:pPr>
+          </w:p>
+        </w:tc>
+        <w:tc>
+          <w:tcPr>
+            <w:tcW w:w="1109" w:type="dxa"/>
+          </w:tcPr>
+          <w:p>
+            <w:pPr>
+              <w:rPr>
+                <w:rFonts w:cstheme="minorHAnsi"/>
+              </w:rPr>
+            </w:pPr>
+            <w:r>
+              <w:rPr>
+                <w:rFonts w:cstheme="minorHAnsi"/>
+              </w:rPr>
+              <w:t>93020840</w:t>
+            </w:r>
+          </w:p>
+        </w:tc>
+        <w:tc>
+          <w:tcPr>
+            <w:tcW w:w="1915" w:type="dxa"/>
+          </w:tcPr>
+          <w:p>
+            <w:pPr>
+              <w:rPr>
+                <w:rFonts w:cstheme="minorHAnsi"/>
+                <w:color w:val="FF0000"/>
+              </w:rPr>
+            </w:pPr>
+            <w:r>
+              <w:rPr>
+                <w:rFonts w:cstheme="minorHAnsi"/>
+                <w:color w:val="FF0000"/>
+              </w:rPr>
+              <w:t>70561425800 ns</w:t>
+            </w:r>
+            <w:r>
+              <w:rPr>
+                <w:rFonts w:cstheme="minorHAnsi"/>
+                <w:color w:val="FF0000"/>
+              </w:rPr>
+              <w:t xml:space="preserve"> /</w:t>
+            </w:r>
+          </w:p>
+          <w:p>
+            <w:pPr>
+              <w:rPr>
+                <w:rFonts w:cstheme="minorHAnsi"/>
+                <w:color w:val="FF0000"/>
+              </w:rPr>
+            </w:pPr>
+            <w:r>
+              <w:rPr>
+                <w:rFonts w:cstheme="minorHAnsi"/>
+                <w:color w:val="FF0000"/>
+              </w:rPr>
+              <w:t>70.5614258</w:t>
+            </w:r>
+            <w:r>
+              <w:rPr>
+                <w:rFonts w:cstheme="minorHAnsi"/>
+                <w:color w:val="FF0000"/>
+              </w:rPr>
+              <w:t xml:space="preserve"> sec</w:t>
+            </w:r>
+          </w:p>
+        </w:tc>
+        <w:tc>
+          <w:tcPr>
+            <w:tcW w:w="1834" w:type="dxa"/>
+          </w:tcPr>
+          <w:p>
+            <w:pPr>
+              <w:rPr>
+                <w:rFonts w:cstheme="minorHAnsi"/>
+                <w:color w:val="00B050"/>
+              </w:rPr>
+            </w:pPr>
+            <w:r>
+              <w:rPr>
+                <w:rFonts w:cstheme="minorHAnsi"/>
+                <w:color w:val="00B050"/>
+              </w:rPr>
+              <w:t>1907287300 ns</w:t>
+            </w:r>
+            <w:r>
+              <w:rPr>
+                <w:rFonts w:cstheme="minorHAnsi"/>
+                <w:color w:val="00B050"/>
+              </w:rPr>
+              <w:t xml:space="preserve"> /</w:t>
+            </w:r>
+          </w:p>
+          <w:p>
+            <w:pPr>
+              <w:rPr>
+                <w:rFonts w:cstheme="minorHAnsi"/>
+                <w:color w:val="00B050"/>
+              </w:rPr>
+            </w:pPr>
+            <w:r>
+              <w:rPr>
+                <w:rFonts w:cstheme="minorHAnsi"/>
+                <w:color w:val="00B050"/>
+              </w:rPr>
+              <w:t>1.9072873</w:t>
+            </w:r>
+            <w:r>
+              <w:rPr>
+                <w:rFonts w:cstheme="minorHAnsi"/>
+                <w:color w:val="00B050"/>
+              </w:rPr>
+              <w:t xml:space="preserve"> sec</w:t>
+            </w:r>
+          </w:p>
+        </w:tc>
+        <w:tc>
+          <w:tcPr>
+            <w:tcW w:w="1001" w:type="dxa"/>
+          </w:tcPr>
+          <w:p>
+            <w:pPr>
+              <w:rPr>
+                <w:rFonts w:cstheme="minorHAnsi"/>
+              </w:rPr>
+            </w:pPr>
+            <w:r>
+              <w:rPr>
+                <w:rFonts w:cstheme="minorHAnsi"/>
+              </w:rPr>
+              <w:t>Yes</w:t>
+            </w:r>
+          </w:p>
+        </w:tc>
+      </w:tr>
+      <w:tr>
+        <w:tc>
+          <w:tcPr>
+            <w:tcW w:w="4773" w:type="dxa"/>
+          </w:tcPr>
+          <w:p>
+            <w:pPr>
+              <w:rPr>
+                <w:rFonts w:eastAsia="Times New Roman"/>
+              </w:rPr>
+            </w:pPr>
+            <w:r>
+              <w:rPr>
+                <w:rFonts w:eastAsia="Times New Roman"/>
+              </w:rPr>
+              <w:t>3e71f65d56cb29521ac16ff1f92ecace156b1db5</w:t>
+            </w:r>
+          </w:p>
+          <w:p>
+            <w:pPr>
+              <w:rPr>
+                <w:rFonts w:ascii="Courier New" w:eastAsia="Times New Roman" w:hAnsi="Courier New" w:cs="Courier New"/>
+                <w:b/>
+                <w:bCs/>
+                <w:sz w:val="28"/>
+                <w:szCs w:val="28"/>
+              </w:rPr>
+            </w:pPr>
+          </w:p>
+        </w:tc>
+        <w:tc>
+          <w:tcPr>
+            <w:tcW w:w="1109" w:type="dxa"/>
+          </w:tcPr>
+          <w:p>
+            <w:pPr>
+              <w:rPr>
+                <w:rFonts w:cstheme="minorHAnsi"/>
+              </w:rPr>
+            </w:pPr>
+            <w:r>
+              <w:rPr>
+                <w:rFonts w:cstheme="minorHAnsi"/>
+              </w:rPr>
+              <w:t>87657890</w:t>
+            </w:r>
+          </w:p>
+        </w:tc>
+        <w:tc>
+          <w:tcPr>
+            <w:tcW w:w="1915" w:type="dxa"/>
+          </w:tcPr>
+          <w:p>
+            <w:pPr>
+              <w:rPr>
+                <w:rFonts w:cstheme="minorHAnsi"/>
+                <w:color w:val="FF0000"/>
+              </w:rPr>
+            </w:pPr>
+            <w:r>
+              <w:rPr>
+                <w:rFonts w:cstheme="minorHAnsi"/>
+                <w:color w:val="FF0000"/>
+              </w:rPr>
+              <w:t>66712830100 ns</w:t>
+            </w:r>
+            <w:r>
+              <w:rPr>
+                <w:rFonts w:cstheme="minorHAnsi"/>
+                <w:color w:val="FF0000"/>
+              </w:rPr>
+              <w:t xml:space="preserve"> /</w:t>
+            </w:r>
+          </w:p>
+          <w:p>
+            <w:pPr>
+              <w:rPr>
+                <w:rFonts w:cstheme="minorHAnsi"/>
+                <w:color w:val="FF0000"/>
+              </w:rPr>
+            </w:pPr>
+            <w:r>
+              <w:rPr>
+                <w:rFonts w:cstheme="minorHAnsi"/>
+                <w:color w:val="FF0000"/>
+              </w:rPr>
+              <w:t>66.7128301</w:t>
+            </w:r>
+            <w:r>
+              <w:rPr>
+                <w:rFonts w:cstheme="minorHAnsi"/>
+                <w:color w:val="FF0000"/>
+              </w:rPr>
+              <w:t xml:space="preserve"> sec</w:t>
+            </w:r>
+          </w:p>
+        </w:tc>
+        <w:tc>
+          <w:tcPr>
+            <w:tcW w:w="1834" w:type="dxa"/>
+          </w:tcPr>
+          <w:p>
+            <w:pPr>
+              <w:rPr>
+                <w:rFonts w:cstheme="minorHAnsi"/>
+                <w:color w:val="00B050"/>
+              </w:rPr>
+            </w:pPr>
+            <w:r>
+              <w:rPr>
+                <w:rFonts w:cstheme="minorHAnsi"/>
+                <w:color w:val="00B050"/>
+              </w:rPr>
+              <w:t>3959030900 ns</w:t>
+            </w:r>
+            <w:r>
+              <w:rPr>
+                <w:rFonts w:cstheme="minorHAnsi"/>
+                <w:color w:val="00B050"/>
+              </w:rPr>
+              <w:t xml:space="preserve"> /</w:t>
+            </w:r>
+          </w:p>
+          <w:p>
+            <w:pPr>
+              <w:rPr>
+                <w:rFonts w:cstheme="minorHAnsi"/>
+                <w:color w:val="00B050"/>
+              </w:rPr>
+            </w:pPr>
+            <w:r>
+              <w:rPr>
+                <w:rFonts w:cstheme="minorHAnsi"/>
+                <w:color w:val="00B050"/>
+              </w:rPr>
+              <w:t>3.9590309</w:t>
+            </w:r>
+            <w:r>
+              <w:rPr>
+                <w:rFonts w:cstheme="minorHAnsi"/>
+                <w:color w:val="00B050"/>
+              </w:rPr>
+              <w:t xml:space="preserve"> sec</w:t>
+            </w:r>
+          </w:p>
+        </w:tc>
+        <w:tc>
+          <w:tcPr>
+            <w:tcW w:w="1001" w:type="dxa"/>
+          </w:tcPr>
+          <w:p>
+            <w:pPr>
+              <w:rPr>
+                <w:rFonts w:cstheme="minorHAnsi"/>
+              </w:rPr>
+            </w:pPr>
+            <w:r>
+              <w:rPr>
+                <w:rFonts w:cstheme="minorHAnsi"/>
+              </w:rPr>
+              <w:t>Yes</w:t>
+            </w:r>
+          </w:p>
+        </w:tc>
+      </w:tr>
+      <w:tr>
+        <w:trPr>
+          <w:trHeight w:val="432"/>
+        </w:trPr>
+        <w:tc>
+          <w:tcPr>
+            <w:tcW w:w="4773" w:type="dxa"/>
+          </w:tcPr>
+          <w:p>
+            <w:pPr>
+              <w:rPr>
+                <w:rFonts w:eastAsia="Times New Roman"/>
+              </w:rPr>
+            </w:pPr>
+            <w:r>
+              <w:rPr>
+                <w:rFonts w:eastAsia="Times New Roman"/>
+              </w:rPr>
+              <w:t>bfc52d4e36cb45cb667749982755e63630f3bc93</w:t>
+            </w:r>
+          </w:p>
+        </w:tc>
+        <w:tc>
+          <w:tcPr>
+            <w:tcW w:w="1109" w:type="dxa"/>
+          </w:tcPr>
+          <w:p>
+            <w:pPr>
+              <w:rPr>
+                <w:rFonts w:cstheme="minorHAnsi"/>
+              </w:rPr>
+            </w:pPr>
+            <w:r>
+              <w:rPr>
+                <w:rFonts w:cstheme="minorHAnsi"/>
+              </w:rPr>
+              <w:t>09680243</w:t>
+            </w:r>
+          </w:p>
+        </w:tc>
+        <w:tc>
+          <w:tcPr>
+            <w:tcW w:w="1915" w:type="dxa"/>
+          </w:tcPr>
+          <w:p>
+            <w:pPr>
+              <w:rPr>
+                <w:rFonts w:cstheme="minorHAnsi"/>
+                <w:color w:val="FF0000"/>
+              </w:rPr>
+            </w:pPr>
+            <w:r>
+              <w:rPr>
+                <w:rFonts w:cstheme="minorHAnsi"/>
+                <w:color w:val="FF0000"/>
+              </w:rPr>
+              <w:t>14004581600 ns</w:t>
+            </w:r>
+            <w:r>
+              <w:rPr>
+                <w:rFonts w:cstheme="minorHAnsi"/>
+                <w:color w:val="FF0000"/>
+              </w:rPr>
+              <w:t xml:space="preserve"> /</w:t>
+            </w:r>
+          </w:p>
+          <w:p>
+            <w:pPr>
+              <w:rPr>
+                <w:rFonts w:cstheme="minorHAnsi"/>
+                <w:color w:val="FF0000"/>
+              </w:rPr>
+            </w:pPr>
+            <w:r>
+              <w:rPr>
+                <w:rFonts w:cstheme="minorHAnsi"/>
+                <w:color w:val="FF0000"/>
+              </w:rPr>
+              <w:t>14.0045816</w:t>
+            </w:r>
+            <w:r>
+              <w:rPr>
+                <w:rFonts w:cstheme="minorHAnsi"/>
+                <w:color w:val="FF0000"/>
+              </w:rPr>
+              <w:t xml:space="preserve"> sec</w:t>
+            </w:r>
+          </w:p>
+        </w:tc>
+        <w:tc>
+          <w:tcPr>
+            <w:tcW w:w="1834" w:type="dxa"/>
+          </w:tcPr>
+          <w:p>
+            <w:pPr>
+              <w:rPr>
+                <w:rFonts w:cstheme="minorHAnsi"/>
+                <w:color w:val="00B050"/>
+              </w:rPr>
+            </w:pPr>
+            <w:r>
+              <w:rPr>
+                <w:rFonts w:cstheme="minorHAnsi"/>
+                <w:color w:val="00B050"/>
+              </w:rPr>
+              <w:t>5962254300 ns</w:t>
+            </w:r>
+            <w:r>
+              <w:rPr>
+                <w:rFonts w:cstheme="minorHAnsi"/>
+                <w:color w:val="00B050"/>
+              </w:rPr>
+              <w:t xml:space="preserve"> /</w:t>
+            </w:r>
+          </w:p>
+          <w:p>
+            <w:pPr>
+              <w:rPr>
+                <w:rFonts w:cstheme="minorHAnsi"/>
+                <w:color w:val="00B050"/>
+              </w:rPr>
+            </w:pPr>
+            <w:r>
+              <w:rPr>
+                <w:rFonts w:cstheme="minorHAnsi"/>
+                <w:color w:val="00B050"/>
+              </w:rPr>
+              <w:t>5.9622543</w:t>
+            </w:r>
+            <w:r>
+              <w:rPr>
+                <w:rFonts w:cstheme="minorHAnsi"/>
+                <w:color w:val="00B050"/>
+              </w:rPr>
+              <w:t xml:space="preserve"> sec</w:t>
+            </w:r>
+          </w:p>
+        </w:tc>
+        <w:tc>
+          <w:tcPr>
+            <w:tcW w:w="1001" w:type="dxa"/>
+          </w:tcPr>
+          <w:p>
+            <w:pPr>
+              <w:rPr>
+                <w:rFonts w:cstheme="minorHAnsi"/>
+              </w:rPr>
+            </w:pPr>
+            <w:r>
+              <w:rPr>
+                <w:rFonts w:cstheme="minorHAnsi"/>
+              </w:rPr>
+              <w:t>Yes</w:t>
+            </w:r>
+          </w:p>
+        </w:tc>
+      </w:tr>
+      <w:tr>
+        <w:tc>
+          <w:tcPr>
+            <w:tcW w:w="4773" w:type="dxa"/>
+          </w:tcPr>
+          <w:p>
+            <w:pPr>
+              <w:rPr>
+                <w:rFonts w:eastAsia="Times New Roman"/>
+              </w:rPr>
+            </w:pPr>
+            <w:r>
+              <w:rPr>
+                <w:rFonts w:eastAsia="Times New Roman"/>
+              </w:rPr>
+              <w:t>8cb2237d0679ca88db6464eac60da96345513964</w:t>
+            </w:r>
+          </w:p>
+          <w:p>
+            <w:pPr>
+              <w:rPr>
+                <w:rFonts w:ascii="Courier New" w:eastAsia="Times New Roman" w:hAnsi="Courier New" w:cs="Courier New"/>
+                <w:b/>
+                <w:bCs/>
+                <w:sz w:val="28"/>
+                <w:szCs w:val="28"/>
+              </w:rPr>
+            </w:pPr>
+          </w:p>
+        </w:tc>
+        <w:tc>
+          <w:tcPr>
+            <w:tcW w:w="1109" w:type="dxa"/>
+          </w:tcPr>
+          <w:p>
+            <w:pPr>
+              <w:rPr>
+                <w:rFonts w:cstheme="minorHAnsi"/>
+              </w:rPr>
+            </w:pPr>
+            <w:r>
+              <w:rPr>
+                <w:rFonts w:cstheme="minorHAnsi"/>
+              </w:rPr>
+              <w:t>12345</w:t>
+            </w:r>
+          </w:p>
+        </w:tc>
+        <w:tc>
+          <w:tcPr>
+            <w:tcW w:w="1915" w:type="dxa"/>
+          </w:tcPr>
+          <w:p>
+            <w:pPr>
+              <w:rPr>
+                <w:rFonts w:cstheme="minorHAnsi"/>
+                <w:color w:val="00B050"/>
+              </w:rPr>
+            </w:pPr>
+            <w:r>
+              <w:rPr>
+                <w:rFonts w:cstheme="minorHAnsi"/>
+                <w:color w:val="00B050"/>
+              </w:rPr>
+              <w:t>16419700 ns</w:t>
+            </w:r>
+            <w:r>
+              <w:rPr>
+                <w:rFonts w:cstheme="minorHAnsi"/>
+                <w:color w:val="00B050"/>
+              </w:rPr>
+              <w:t xml:space="preserve"> /</w:t>
+            </w:r>
+          </w:p>
+          <w:p>
+            <w:pPr>
+              <w:rPr>
+                <w:rFonts w:cstheme="minorHAnsi"/>
+                <w:color w:val="FF0000"/>
+              </w:rPr>
+            </w:pPr>
+            <w:r>
+              <w:rPr>
+                <w:rFonts w:cstheme="minorHAnsi"/>
+                <w:color w:val="00B050"/>
+              </w:rPr>
+              <w:t>0.0164197</w:t>
+            </w:r>
+            <w:r>
+              <w:rPr>
+                <w:rFonts w:cstheme="minorHAnsi"/>
+                <w:color w:val="00B050"/>
+              </w:rPr>
+              <w:t xml:space="preserve"> sec</w:t>
+            </w:r>
+          </w:p>
+        </w:tc>
+        <w:tc>
+          <w:tcPr>
+            <w:tcW w:w="1834" w:type="dxa"/>
+          </w:tcPr>
+          <w:p>
+            <w:pPr>
+              <w:rPr>
+                <w:rFonts w:cstheme="minorHAnsi"/>
+                <w:color w:val="FF0000"/>
+              </w:rPr>
+            </w:pPr>
+            <w:r>
+              <w:rPr>
+                <w:rFonts w:cstheme="minorHAnsi"/>
+                <w:color w:val="FF0000"/>
+              </w:rPr>
+              <w:t>235980500 ns</w:t>
+            </w:r>
+            <w:r>
+              <w:rPr>
+                <w:rFonts w:cstheme="minorHAnsi"/>
+                <w:color w:val="FF0000"/>
+              </w:rPr>
+              <w:t xml:space="preserve"> </w:t>
+            </w:r>
+            <w:r>
+              <w:rPr>
+                <w:rFonts w:cstheme="minorHAnsi"/>
+                <w:color w:val="FF0000"/>
+              </w:rPr>
+              <w:t>/</w:t>
+            </w:r>
+          </w:p>
+          <w:p>
+            <w:pPr>
+              <w:rPr>
+                <w:rFonts w:cstheme="minorHAnsi"/>
+                <w:color w:val="00B050"/>
+              </w:rPr>
+            </w:pPr>
+            <w:r>
+              <w:rPr>
+                <w:rFonts w:cstheme="minorHAnsi"/>
+                <w:color w:val="FF0000"/>
+              </w:rPr>
+              <w:t>0.2359805</w:t>
+            </w:r>
+            <w:r>
+              <w:rPr>
+                <w:rFonts w:cstheme="minorHAnsi"/>
+                <w:color w:val="FF0000"/>
+              </w:rPr>
+              <w:t xml:space="preserve"> sec</w:t>
+            </w:r>
+          </w:p>
+        </w:tc>
+        <w:tc>
+          <w:tcPr>
+            <w:tcW w:w="1001" w:type="dxa"/>
+          </w:tcPr>
+          <w:p>
+            <w:pPr>
+              <w:rPr>
+                <w:rFonts w:cstheme="minorHAnsi"/>
+              </w:rPr>
+            </w:pPr>
+            <w:r>
+              <w:rPr>
+                <w:rFonts w:cstheme="minorHAnsi"/>
+              </w:rPr>
+              <w:t>Yes</w:t>
+            </w:r>
+          </w:p>
+        </w:tc>
+      </w:tr>
+      <w:tr>
+        <w:tc>
+          <w:tcPr>
+            <w:tcW w:w="4773" w:type="dxa"/>
+          </w:tcPr>
+          <w:p>
+            <w:pPr>
+              <w:rPr>
+                <w:rFonts w:eastAsia="Times New Roman"/>
+              </w:rPr>
+            </w:pPr>
+            <w:r>
+              <w:rPr>
+                <w:rFonts w:eastAsia="Times New Roman"/>
+              </w:rPr>
+              <w:t>38bbc0a1ca7e9b3e9f6ab33782e0f780f009db1f</w:t>
+            </w:r>
+          </w:p>
+          <w:p>
+            <w:pPr>
+              <w:rPr>
+                <w:rFonts w:ascii="Courier New" w:eastAsia="Times New Roman" w:hAnsi="Courier New" w:cs="Courier New"/>
+                <w:b/>
+                <w:bCs/>
+                <w:sz w:val="28"/>
+                <w:szCs w:val="28"/>
+              </w:rPr>
+            </w:pPr>
+          </w:p>
+        </w:tc>
+        <w:tc>
+          <w:tcPr>
+            <w:tcW w:w="1109" w:type="dxa"/>
+          </w:tcPr>
+          <w:p>
+            <w:pPr>
+              <w:rPr>
+                <w:rFonts w:cstheme="minorHAnsi"/>
+              </w:rPr>
+            </w:pPr>
+            <w:r>
+              <w:rPr>
+                <w:rFonts w:cstheme="minorHAnsi"/>
+              </w:rPr>
+              <w:t>99887766</w:t>
+            </w:r>
+          </w:p>
+        </w:tc>
+        <w:tc>
+          <w:tcPr>
+            <w:tcW w:w="1915" w:type="dxa"/>
+          </w:tcPr>
+          <w:p>
+            <w:pPr>
+              <w:rPr>
+                <w:rFonts w:cstheme="minorHAnsi"/>
+              </w:rPr>
+            </w:pPr>
+            <w:r>
+              <w:rPr>
+                <w:rFonts w:cstheme="minorHAnsi"/>
+              </w:rPr>
+              <w:t>75027175300 ns</w:t>
+            </w:r>
+            <w:r>
+              <w:rPr>
+                <w:rFonts w:cstheme="minorHAnsi"/>
+              </w:rPr>
+              <w:t xml:space="preserve"> /</w:t>
+            </w:r>
+          </w:p>
+          <w:p>
+            <w:pPr>
+              <w:rPr>
+                <w:rFonts w:cstheme="minorHAnsi"/>
+                <w:color w:val="FF0000"/>
+              </w:rPr>
+            </w:pPr>
+            <w:r>
+              <w:rPr>
+                <w:rFonts w:cstheme="minorHAnsi"/>
+              </w:rPr>
+              <w:t>75.0271753</w:t>
+            </w:r>
+            <w:r>
+              <w:rPr>
+                <w:rFonts w:cstheme="minorHAnsi"/>
+              </w:rPr>
+              <w:t xml:space="preserve"> sec</w:t>
+            </w:r>
+          </w:p>
+        </w:tc>
+        <w:tc>
+          <w:tcPr>
+            <w:tcW w:w="1834" w:type="dxa"/>
+          </w:tcPr>
+          <w:p>
+            <w:pPr>
+              <w:rPr>
+                <w:rFonts w:cstheme="minorHAnsi"/>
+                <w:color w:val="00B050"/>
+              </w:rPr>
+            </w:pPr>
+            <w:r>
+              <w:rPr>
+                <w:rFonts w:cstheme="minorHAnsi"/>
+                <w:color w:val="FFC000"/>
+              </w:rPr>
+              <w:t>N/A</w:t>
+            </w:r>
+          </w:p>
+        </w:tc>
+        <w:tc>
+          <w:tcPr>
+            <w:tcW w:w="1001" w:type="dxa"/>
+          </w:tcPr>
+          <w:p>
+            <w:pPr>
+              <w:rPr>
+                <w:rFonts w:cstheme="minorHAnsi"/>
+              </w:rPr>
+            </w:pPr>
+            <w:r>
+              <w:rPr>
+                <w:rFonts w:cstheme="minorHAnsi"/>
+              </w:rPr>
+              <w:t>No</w:t>
             </w:r>
           </w:p>
         </w:tc>
@@ -7933,6 +9427,12 @@
         <w:rPr>
           <w:rFonts w:cstheme="minorHAnsi"/>
         </w:rPr>
+        <w:t xml:space="preserve">Slower times are marked in red. </w:t>
+      </w:r>
+      <w:r>
+        <w:rPr>
+          <w:rFonts w:cstheme="minorHAnsi"/>
+        </w:rPr>
         <w:t xml:space="preserve">As can be seen from the results </w:t>
       </w:r>
       <w:r>
@@ -7997,7 +9497,7 @@
           <w:rFonts w:asciiTheme="minorHAnsi" w:hAnsiTheme="minorHAnsi" w:cstheme="minorHAnsi"/>
         </w:rPr>
       </w:pPr>
-      <w:bookmarkStart w:id="21" w:name="_Toc92822236"/>
+      <w:bookmarkStart w:id="21" w:name="_Toc93146098"/>
       <w:r>
         <w:rPr>
           <w:rFonts w:asciiTheme="minorHAnsi" w:hAnsiTheme="minorHAnsi" w:cstheme="minorHAnsi"/>
@@ -8135,13 +9635,28 @@
           <w:rStyle w:val="markedcontent"/>
           <w:rFonts w:cstheme="minorHAnsi"/>
         </w:rPr>
-        <w:t>. Proceedings of the IRE</w:t>
-      </w:r>
-      <w:r>
-        <w:rPr>
-          <w:rFonts w:cstheme="minorHAnsi"/>
-        </w:rPr>
-        <w:t>[online]. Volume 49. Pages 228-235 [Accessed 24 December 2021].</w:t>
+        <w:t xml:space="preserve">. Proceedings of the </w:t>
+      </w:r>
+      <w:proofErr w:type="gramStart"/>
+      <w:r>
+        <w:rPr>
+          <w:rStyle w:val="markedcontent"/>
+          <w:rFonts w:cstheme="minorHAnsi"/>
+        </w:rPr>
+        <w:t>IRE</w:t>
+      </w:r>
+      <w:r>
+        <w:rPr>
+          <w:rFonts w:cstheme="minorHAnsi"/>
+        </w:rPr>
+        <w:t>[</w:t>
+      </w:r>
+      <w:proofErr w:type="gramEnd"/>
+      <w:r>
+        <w:rPr>
+          <w:rFonts w:cstheme="minorHAnsi"/>
+        </w:rPr>
+        <w:t>online]. Volume 49. Pages 228-235 [Accessed 24 December 2021].</w:t>
       </w:r>
     </w:p>
     <w:p>
@@ -8156,6 +9671,7 @@
           <w:rStyle w:val="family-name"/>
           <w:rFonts w:cstheme="minorHAnsi"/>
         </w:rPr>
+        <w:lastRenderedPageBreak/>
         <w:t>Bosnjak</w:t>
       </w:r>
       <w:proofErr w:type="spellEnd"/>
@@ -8196,7 +9712,23 @@
           <w:rStyle w:val="family-name"/>
           <w:rFonts w:cstheme="minorHAnsi"/>
         </w:rPr>
-        <w:t>, L.B, J.S ,B.B</w:t>
+        <w:t xml:space="preserve">, L.B, </w:t>
+      </w:r>
+      <w:proofErr w:type="gramStart"/>
+      <w:r>
+        <w:rPr>
+          <w:rStyle w:val="family-name"/>
+          <w:rFonts w:cstheme="minorHAnsi"/>
+        </w:rPr>
+        <w:t>J.S ,</w:t>
+      </w:r>
+      <w:proofErr w:type="gramEnd"/>
+      <w:r>
+        <w:rPr>
+          <w:rStyle w:val="family-name"/>
+          <w:rFonts w:cstheme="minorHAnsi"/>
+        </w:rPr>
+        <w:t>B.B</w:t>
       </w:r>
       <w:r>
         <w:rPr>
@@ -8229,7 +9761,21 @@
         <w:rPr>
           <w:rFonts w:cstheme="minorHAnsi"/>
         </w:rPr>
-        <w:t>, Croatia, 2018,IEEE   [Accessed 24 December 2021].</w:t>
+        <w:t xml:space="preserve">, Croatia, </w:t>
+      </w:r>
+      <w:proofErr w:type="gramStart"/>
+      <w:r>
+        <w:rPr>
+          <w:rFonts w:cstheme="minorHAnsi"/>
+        </w:rPr>
+        <w:t>2018,IEEE</w:t>
+      </w:r>
+      <w:proofErr w:type="gramEnd"/>
+      <w:r>
+        <w:rPr>
+          <w:rFonts w:cstheme="minorHAnsi"/>
+        </w:rPr>
+        <w:t xml:space="preserve">   [Accessed 24 December 2021].</w:t>
       </w:r>
     </w:p>
     <w:p>
@@ -8347,22 +9893,9 @@
           <w:rFonts w:asciiTheme="minorHAnsi" w:hAnsiTheme="minorHAnsi" w:cstheme="minorHAnsi"/>
         </w:rPr>
       </w:pPr>
-    </w:p>
-    <w:p>
-      <w:pPr>
-        <w:pStyle w:val="Heading1"/>
-        <w:rPr>
-          <w:rFonts w:asciiTheme="minorHAnsi" w:hAnsiTheme="minorHAnsi" w:cstheme="minorHAnsi"/>
-        </w:rPr>
-      </w:pPr>
-    </w:p>
-    <w:p>
-      <w:pPr>
-        <w:pStyle w:val="Heading1"/>
-        <w:rPr>
-          <w:rFonts w:asciiTheme="minorHAnsi" w:hAnsiTheme="minorHAnsi" w:cstheme="minorHAnsi"/>
-        </w:rPr>
-      </w:pPr>
+      <w:r>
+        <w:br/>
+      </w:r>
     </w:p>
     <w:p>
       <w:pPr>

</xml_diff>